<commit_message>
Actualizacion del documento (Diagramas)
</commit_message>
<xml_diff>
--- a/ALMACEN_V0.1.docx
+++ b/ALMACEN_V0.1.docx
@@ -1,6 +1,6 @@
 
 <file path=word/document.xml><?xml version="1.0" encoding="utf-8"?>
-<w:document xmlns:wpc="http://schemas.microsoft.com/office/word/2010/wordprocessingCanvas" xmlns:mc="http://schemas.openxmlformats.org/markup-compatibility/2006" xmlns:o="urn:schemas-microsoft-com:office:office" xmlns:r="http://schemas.openxmlformats.org/officeDocument/2006/relationships" xmlns:m="http://schemas.openxmlformats.org/officeDocument/2006/math" xmlns:v="urn:schemas-microsoft-com:vml" xmlns:wp14="http://schemas.microsoft.com/office/word/2010/wordprocessingDrawing" xmlns:wp="http://schemas.openxmlformats.org/drawingml/2006/wordprocessingDrawing" xmlns:w10="urn:schemas-microsoft-com:office:word" xmlns:w="http://schemas.openxmlformats.org/wordprocessingml/2006/main" xmlns:w14="http://schemas.microsoft.com/office/word/2010/wordml" xmlns:w15="http://schemas.microsoft.com/office/word/2012/wordml" xmlns:wpg="http://schemas.microsoft.com/office/word/2010/wordprocessingGroup" xmlns:wpi="http://schemas.microsoft.com/office/word/2010/wordprocessingInk" xmlns:wne="http://schemas.microsoft.com/office/word/2006/wordml" xmlns:wps="http://schemas.microsoft.com/office/word/2010/wordprocessingShape" mc:Ignorable="w14 w15 wp14">
+<w:document xmlns:wpc="http://schemas.microsoft.com/office/word/2010/wordprocessingCanvas" xmlns:cx="http://schemas.microsoft.com/office/drawing/2014/chartex" xmlns:cx1="http://schemas.microsoft.com/office/drawing/2015/9/8/chartex" xmlns:cx2="http://schemas.microsoft.com/office/drawing/2015/10/21/chartex" xmlns:cx3="http://schemas.microsoft.com/office/drawing/2016/5/9/chartex" xmlns:cx4="http://schemas.microsoft.com/office/drawing/2016/5/10/chartex" xmlns:cx5="http://schemas.microsoft.com/office/drawing/2016/5/11/chartex" xmlns:cx6="http://schemas.microsoft.com/office/drawing/2016/5/12/chartex" xmlns:cx7="http://schemas.microsoft.com/office/drawing/2016/5/13/chartex" xmlns:cx8="http://schemas.microsoft.com/office/drawing/2016/5/14/chartex" xmlns:mc="http://schemas.openxmlformats.org/markup-compatibility/2006" xmlns:aink="http://schemas.microsoft.com/office/drawing/2016/ink" xmlns:am3d="http://schemas.microsoft.com/office/drawing/2017/model3d" xmlns:o="urn:schemas-microsoft-com:office:office" xmlns:oel="http://schemas.microsoft.com/office/2019/extlst" xmlns:r="http://schemas.openxmlformats.org/officeDocument/2006/relationships" xmlns:m="http://schemas.openxmlformats.org/officeDocument/2006/math" xmlns:v="urn:schemas-microsoft-com:vml" xmlns:wp14="http://schemas.microsoft.com/office/word/2010/wordprocessingDrawing" xmlns:wp="http://schemas.openxmlformats.org/drawingml/2006/wordprocessingDrawing" xmlns:w10="urn:schemas-microsoft-com:office:word" xmlns:w="http://schemas.openxmlformats.org/wordprocessingml/2006/main" xmlns:w14="http://schemas.microsoft.com/office/word/2010/wordml" xmlns:w15="http://schemas.microsoft.com/office/word/2012/wordml" xmlns:w16cex="http://schemas.microsoft.com/office/word/2018/wordml/cex" xmlns:w16cid="http://schemas.microsoft.com/office/word/2016/wordml/cid" xmlns:w16="http://schemas.microsoft.com/office/word/2018/wordml" xmlns:w16du="http://schemas.microsoft.com/office/word/2023/wordml/word16du" xmlns:w16sdtdh="http://schemas.microsoft.com/office/word/2020/wordml/sdtdatahash" xmlns:w16se="http://schemas.microsoft.com/office/word/2015/wordml/symex" xmlns:wpg="http://schemas.microsoft.com/office/word/2010/wordprocessingGroup" xmlns:wpi="http://schemas.microsoft.com/office/word/2010/wordprocessingInk" xmlns:wne="http://schemas.microsoft.com/office/word/2006/wordml" xmlns:wps="http://schemas.microsoft.com/office/word/2010/wordprocessingShape" mc:Ignorable="w14 w15 w16se w16cid w16 w16cex w16sdtdh w16du wp14">
   <w:body>
     <w:p>
       <w:pPr>
@@ -32,7 +32,7 @@
           <w:sz w:val="24"/>
           <w:szCs w:val="24"/>
         </w:rPr>
-        <w:t xml:space="preserve">Nombre del autor: </w:t>
+        <w:t xml:space="preserve">: </w:t>
       </w:r>
     </w:p>
     <w:p>
@@ -78,13 +78,9 @@
           <w:sz w:val="24"/>
           <w:szCs w:val="24"/>
         </w:rPr>
-        <w:t>Mario Maurio Jimenez</w:t>
-      </w:r>
-    </w:p>
-    <w:p>
-      <w:pPr>
-        <w:spacing w:line="480" w:lineRule="auto"/>
-        <w:jc w:val="center"/>
+        <w:t xml:space="preserve">Luis </w:t>
+      </w:r>
+      <w:r>
         <w:rPr>
           <w:rFonts w:ascii="Arial" w:hAnsi="Arial" w:cs="Arial"/>
           <w:b/>
@@ -92,7 +88,8 @@
           <w:sz w:val="24"/>
           <w:szCs w:val="24"/>
         </w:rPr>
-      </w:pPr>
+        <w:t xml:space="preserve">Mario Maurio </w:t>
+      </w:r>
       <w:r>
         <w:rPr>
           <w:rFonts w:ascii="Arial" w:hAnsi="Arial" w:cs="Arial"/>
@@ -101,7 +98,7 @@
           <w:sz w:val="24"/>
           <w:szCs w:val="24"/>
         </w:rPr>
-        <w:t>Omar Reyes Morales</w:t>
+        <w:t>Jiménez</w:t>
       </w:r>
     </w:p>
     <w:p>
@@ -124,7 +121,52 @@
           <w:sz w:val="24"/>
           <w:szCs w:val="24"/>
         </w:rPr>
-        <w:t>Universidad Politécnica de Tulancingo, Calle Ingenierías #100, Huapalcalco,</w:t>
+        <w:t>Omar Reyes Morales</w:t>
+      </w:r>
+    </w:p>
+    <w:p>
+      <w:pPr>
+        <w:spacing w:line="480" w:lineRule="auto"/>
+        <w:jc w:val="center"/>
+        <w:rPr>
+          <w:rFonts w:ascii="Arial" w:hAnsi="Arial" w:cs="Arial"/>
+          <w:b/>
+          <w:bCs/>
+          <w:sz w:val="24"/>
+          <w:szCs w:val="24"/>
+        </w:rPr>
+      </w:pPr>
+      <w:r>
+        <w:rPr>
+          <w:rFonts w:ascii="Arial" w:hAnsi="Arial" w:cs="Arial"/>
+          <w:b/>
+          <w:bCs/>
+          <w:sz w:val="24"/>
+          <w:szCs w:val="24"/>
+        </w:rPr>
+        <w:t xml:space="preserve">Universidad Politécnica de Tulancingo, Calle Ingenierías #100, </w:t>
+      </w:r>
+      <w:proofErr w:type="spellStart"/>
+      <w:r>
+        <w:rPr>
+          <w:rFonts w:ascii="Arial" w:hAnsi="Arial" w:cs="Arial"/>
+          <w:b/>
+          <w:bCs/>
+          <w:sz w:val="24"/>
+          <w:szCs w:val="24"/>
+        </w:rPr>
+        <w:t>Huapalcalco</w:t>
+      </w:r>
+      <w:proofErr w:type="spellEnd"/>
+      <w:r>
+        <w:rPr>
+          <w:rFonts w:ascii="Arial" w:hAnsi="Arial" w:cs="Arial"/>
+          <w:b/>
+          <w:bCs/>
+          <w:sz w:val="24"/>
+          <w:szCs w:val="24"/>
+        </w:rPr>
+        <w:t>,</w:t>
       </w:r>
     </w:p>
     <w:p>
@@ -260,7 +302,7 @@
       <w:sdtContent>
         <w:p>
           <w:pPr>
-            <w:pStyle w:val="TtulodeTDC"/>
+            <w:pStyle w:val="TOCHeading"/>
           </w:pPr>
           <w:r>
             <w:rPr>
@@ -271,7 +313,7 @@
         </w:p>
         <w:p>
           <w:pPr>
-            <w:pStyle w:val="TDC1"/>
+            <w:pStyle w:val="TOC1"/>
             <w:tabs>
               <w:tab w:val="right" w:leader="dot" w:pos="9786"/>
             </w:tabs>
@@ -292,7 +334,7 @@
           <w:hyperlink w:anchor="_Toc164204392" w:history="1">
             <w:r>
               <w:rPr>
-                <w:rStyle w:val="Hipervnculo"/>
+                <w:rStyle w:val="Hyperlink"/>
                 <w:noProof/>
               </w:rPr>
               <w:t>Enunciado</w:t>
@@ -349,7 +391,7 @@
         </w:p>
         <w:p>
           <w:pPr>
-            <w:pStyle w:val="TDC2"/>
+            <w:pStyle w:val="TOC2"/>
             <w:tabs>
               <w:tab w:val="right" w:leader="dot" w:pos="9786"/>
             </w:tabs>
@@ -361,7 +403,7 @@
           <w:hyperlink w:anchor="_Toc164204393" w:history="1">
             <w:r>
               <w:rPr>
-                <w:rStyle w:val="Hipervnculo"/>
+                <w:rStyle w:val="Hyperlink"/>
                 <w:noProof/>
                 <w:lang w:val="es-US"/>
               </w:rPr>
@@ -419,7 +461,7 @@
         </w:p>
         <w:p>
           <w:pPr>
-            <w:pStyle w:val="TDC2"/>
+            <w:pStyle w:val="TOC2"/>
             <w:tabs>
               <w:tab w:val="right" w:leader="dot" w:pos="9786"/>
             </w:tabs>
@@ -431,7 +473,7 @@
           <w:hyperlink w:anchor="_Toc164204394" w:history="1">
             <w:r>
               <w:rPr>
-                <w:rStyle w:val="Hipervnculo"/>
+                <w:rStyle w:val="Hyperlink"/>
                 <w:noProof/>
                 <w:lang w:val="es-US" w:eastAsia="es-US"/>
               </w:rPr>
@@ -489,7 +531,7 @@
         </w:p>
         <w:p>
           <w:pPr>
-            <w:pStyle w:val="TDC2"/>
+            <w:pStyle w:val="TOC2"/>
             <w:tabs>
               <w:tab w:val="right" w:leader="dot" w:pos="9786"/>
             </w:tabs>
@@ -501,7 +543,7 @@
           <w:hyperlink w:anchor="_Toc164204395" w:history="1">
             <w:r>
               <w:rPr>
-                <w:rStyle w:val="Hipervnculo"/>
+                <w:rStyle w:val="Hyperlink"/>
                 <w:noProof/>
                 <w:lang w:val="es-US" w:eastAsia="es-US"/>
               </w:rPr>
@@ -559,7 +601,7 @@
         </w:p>
         <w:p>
           <w:pPr>
-            <w:pStyle w:val="TDC2"/>
+            <w:pStyle w:val="TOC2"/>
             <w:tabs>
               <w:tab w:val="right" w:leader="dot" w:pos="9786"/>
             </w:tabs>
@@ -571,7 +613,7 @@
           <w:hyperlink w:anchor="_Toc164204396" w:history="1">
             <w:r>
               <w:rPr>
-                <w:rStyle w:val="Hipervnculo"/>
+                <w:rStyle w:val="Hyperlink"/>
                 <w:noProof/>
                 <w:lang w:val="es-US" w:eastAsia="es-US"/>
               </w:rPr>
@@ -629,7 +671,7 @@
         </w:p>
         <w:p>
           <w:pPr>
-            <w:pStyle w:val="TDC2"/>
+            <w:pStyle w:val="TOC2"/>
             <w:tabs>
               <w:tab w:val="right" w:leader="dot" w:pos="9786"/>
             </w:tabs>
@@ -641,7 +683,7 @@
           <w:hyperlink w:anchor="_Toc164204397" w:history="1">
             <w:r>
               <w:rPr>
-                <w:rStyle w:val="Hipervnculo"/>
+                <w:rStyle w:val="Hyperlink"/>
                 <w:noProof/>
                 <w:lang w:val="es-US" w:eastAsia="es-US"/>
               </w:rPr>
@@ -699,7 +741,7 @@
         </w:p>
         <w:p>
           <w:pPr>
-            <w:pStyle w:val="TDC2"/>
+            <w:pStyle w:val="TOC2"/>
             <w:tabs>
               <w:tab w:val="right" w:leader="dot" w:pos="9786"/>
             </w:tabs>
@@ -711,7 +753,7 @@
           <w:hyperlink w:anchor="_Toc164204398" w:history="1">
             <w:r>
               <w:rPr>
-                <w:rStyle w:val="Hipervnculo"/>
+                <w:rStyle w:val="Hyperlink"/>
                 <w:noProof/>
                 <w:lang w:val="es-US" w:eastAsia="es-US"/>
               </w:rPr>
@@ -769,7 +811,7 @@
         </w:p>
         <w:p>
           <w:pPr>
-            <w:pStyle w:val="TDC2"/>
+            <w:pStyle w:val="TOC2"/>
             <w:tabs>
               <w:tab w:val="right" w:leader="dot" w:pos="9786"/>
             </w:tabs>
@@ -781,7 +823,7 @@
           <w:hyperlink w:anchor="_Toc164204399" w:history="1">
             <w:r>
               <w:rPr>
-                <w:rStyle w:val="Hipervnculo"/>
+                <w:rStyle w:val="Hyperlink"/>
                 <w:noProof/>
                 <w:lang w:val="es-US" w:eastAsia="es-US"/>
               </w:rPr>
@@ -789,7 +831,7 @@
             </w:r>
             <w:r>
               <w:rPr>
-                <w:rStyle w:val="Hipervnculo"/>
+                <w:rStyle w:val="Hyperlink"/>
                 <w:b/>
                 <w:bCs/>
                 <w:noProof/>
@@ -849,7 +891,7 @@
         </w:p>
         <w:p>
           <w:pPr>
-            <w:pStyle w:val="TDC2"/>
+            <w:pStyle w:val="TOC2"/>
             <w:tabs>
               <w:tab w:val="right" w:leader="dot" w:pos="9786"/>
             </w:tabs>
@@ -861,7 +903,7 @@
           <w:hyperlink w:anchor="_Toc164204400" w:history="1">
             <w:r>
               <w:rPr>
-                <w:rStyle w:val="Hipervnculo"/>
+                <w:rStyle w:val="Hyperlink"/>
                 <w:noProof/>
               </w:rPr>
               <w:t>Diagrama MERE o MER</w:t>
@@ -918,7 +960,7 @@
         </w:p>
         <w:p>
           <w:pPr>
-            <w:pStyle w:val="TDC2"/>
+            <w:pStyle w:val="TOC2"/>
             <w:tabs>
               <w:tab w:val="right" w:leader="dot" w:pos="9786"/>
             </w:tabs>
@@ -930,7 +972,7 @@
           <w:hyperlink w:anchor="_Toc164204401" w:history="1">
             <w:r>
               <w:rPr>
-                <w:rStyle w:val="Hipervnculo"/>
+                <w:rStyle w:val="Hyperlink"/>
                 <w:noProof/>
               </w:rPr>
               <w:t>Diccionario de Datos</w:t>
@@ -987,7 +1029,7 @@
         </w:p>
         <w:p>
           <w:pPr>
-            <w:pStyle w:val="TDC2"/>
+            <w:pStyle w:val="TOC2"/>
             <w:tabs>
               <w:tab w:val="right" w:leader="dot" w:pos="9786"/>
             </w:tabs>
@@ -999,7 +1041,7 @@
           <w:hyperlink w:anchor="_Toc164204402" w:history="1">
             <w:r>
               <w:rPr>
-                <w:rStyle w:val="Hipervnculo"/>
+                <w:rStyle w:val="Hyperlink"/>
                 <w:noProof/>
                 <w:lang w:val="es-US" w:eastAsia="es-US"/>
               </w:rPr>
@@ -1057,7 +1099,7 @@
         </w:p>
         <w:p>
           <w:pPr>
-            <w:pStyle w:val="TDC2"/>
+            <w:pStyle w:val="TOC2"/>
             <w:tabs>
               <w:tab w:val="right" w:leader="dot" w:pos="9786"/>
             </w:tabs>
@@ -1069,7 +1111,7 @@
           <w:hyperlink w:anchor="_Toc164204403" w:history="1">
             <w:r>
               <w:rPr>
-                <w:rStyle w:val="Hipervnculo"/>
+                <w:rStyle w:val="Hyperlink"/>
                 <w:noProof/>
                 <w:lang w:val="es-US" w:eastAsia="es-US"/>
               </w:rPr>
@@ -1127,7 +1169,7 @@
         </w:p>
         <w:p>
           <w:pPr>
-            <w:pStyle w:val="TDC2"/>
+            <w:pStyle w:val="TOC2"/>
             <w:tabs>
               <w:tab w:val="right" w:leader="dot" w:pos="9786"/>
             </w:tabs>
@@ -1139,7 +1181,7 @@
           <w:hyperlink w:anchor="_Toc164204404" w:history="1">
             <w:r>
               <w:rPr>
-                <w:rStyle w:val="Hipervnculo"/>
+                <w:rStyle w:val="Hyperlink"/>
                 <w:noProof/>
                 <w:lang w:val="es-US" w:eastAsia="es-US"/>
               </w:rPr>
@@ -1197,7 +1239,7 @@
         </w:p>
         <w:p>
           <w:pPr>
-            <w:pStyle w:val="TDC2"/>
+            <w:pStyle w:val="TOC2"/>
             <w:tabs>
               <w:tab w:val="right" w:leader="dot" w:pos="9786"/>
             </w:tabs>
@@ -1209,7 +1251,7 @@
           <w:hyperlink w:anchor="_Toc164204405" w:history="1">
             <w:r>
               <w:rPr>
-                <w:rStyle w:val="Hipervnculo"/>
+                <w:rStyle w:val="Hyperlink"/>
                 <w:noProof/>
                 <w:lang w:val="es-US" w:eastAsia="es-US"/>
               </w:rPr>
@@ -1267,7 +1309,7 @@
         </w:p>
         <w:p>
           <w:pPr>
-            <w:pStyle w:val="TDC2"/>
+            <w:pStyle w:val="TOC2"/>
             <w:tabs>
               <w:tab w:val="right" w:leader="dot" w:pos="9786"/>
             </w:tabs>
@@ -1279,7 +1321,7 @@
           <w:hyperlink w:anchor="_Toc164204406" w:history="1">
             <w:r>
               <w:rPr>
-                <w:rStyle w:val="Hipervnculo"/>
+                <w:rStyle w:val="Hyperlink"/>
                 <w:noProof/>
                 <w:lang w:val="es-US" w:eastAsia="es-US"/>
               </w:rPr>
@@ -1337,7 +1379,7 @@
         </w:p>
         <w:p>
           <w:pPr>
-            <w:pStyle w:val="TDC2"/>
+            <w:pStyle w:val="TOC2"/>
             <w:tabs>
               <w:tab w:val="right" w:leader="dot" w:pos="9786"/>
             </w:tabs>
@@ -1349,7 +1391,7 @@
           <w:hyperlink w:anchor="_Toc164204407" w:history="1">
             <w:r>
               <w:rPr>
-                <w:rStyle w:val="Hipervnculo"/>
+                <w:rStyle w:val="Hyperlink"/>
                 <w:noProof/>
                 <w:lang w:val="es-US" w:eastAsia="es-US"/>
               </w:rPr>
@@ -1407,7 +1449,7 @@
         </w:p>
         <w:p>
           <w:pPr>
-            <w:pStyle w:val="TDC2"/>
+            <w:pStyle w:val="TOC2"/>
             <w:tabs>
               <w:tab w:val="right" w:leader="dot" w:pos="9786"/>
             </w:tabs>
@@ -1419,7 +1461,7 @@
           <w:hyperlink w:anchor="_Toc164204408" w:history="1">
             <w:r>
               <w:rPr>
-                <w:rStyle w:val="Hipervnculo"/>
+                <w:rStyle w:val="Hyperlink"/>
                 <w:noProof/>
                 <w:lang w:val="es-US" w:eastAsia="es-US"/>
               </w:rPr>
@@ -1489,12 +1531,12 @@
     </w:sdt>
     <w:p>
       <w:pPr>
-        <w:pStyle w:val="Ttulo1"/>
-      </w:pPr>
-    </w:p>
-    <w:p>
-      <w:pPr>
-        <w:pStyle w:val="Ttulo1"/>
+        <w:pStyle w:val="Heading1"/>
+      </w:pPr>
+    </w:p>
+    <w:p>
+      <w:pPr>
+        <w:pStyle w:val="Heading1"/>
       </w:pPr>
       <w:r>
         <w:br w:type="page"/>
@@ -1524,12 +1566,20 @@
         <w:t>ha</w:t>
       </w:r>
       <w:r>
-        <w:t xml:space="preserve"> experimentado un incremento en sus ventas, por lo tanto necesita gestionar su registro en el cual se tiene un inventario de cada producto (gestionado por varios empleados); además se lleva a cabo un registro de los pedidos a los proveedores de nuevos productos, que se verán reflejados cuando se agreguen al inventario.</w:t>
-      </w:r>
-    </w:p>
-    <w:p>
-      <w:pPr>
-        <w:pStyle w:val="Ttulo2"/>
+        <w:t xml:space="preserve"> experimentado un incremento en sus ventas, por lo </w:t>
+      </w:r>
+      <w:proofErr w:type="gramStart"/>
+      <w:r>
+        <w:t>tanto</w:t>
+      </w:r>
+      <w:proofErr w:type="gramEnd"/>
+      <w:r>
+        <w:t xml:space="preserve"> necesita gestionar su registro en el cual se tiene un inventario de cada producto (gestionado por varios empleados); además se lleva a cabo un registro de los pedidos a los proveedores de nuevos productos, que se verán reflejados cuando se agreguen al inventario.</w:t>
+      </w:r>
+    </w:p>
+    <w:p>
+      <w:pPr>
+        <w:pStyle w:val="Heading2"/>
         <w:rPr>
           <w:lang w:val="es-US"/>
         </w:rPr>
@@ -1551,51 +1601,27 @@
     </w:p>
     <w:p>
       <w:r>
-        <w:t>-</w:t>
-      </w:r>
-      <w:r>
-        <w:t xml:space="preserve"> </w:t>
-      </w:r>
-      <w:r>
-        <w:t>PRODUCTO</w:t>
-      </w:r>
-    </w:p>
-    <w:p>
-      <w:r>
-        <w:t>-</w:t>
-      </w:r>
-      <w:r>
-        <w:t xml:space="preserve"> </w:t>
-      </w:r>
-      <w:r>
-        <w:t>EMPLEADO</w:t>
-      </w:r>
-    </w:p>
-    <w:p>
-      <w:r>
-        <w:t>-</w:t>
-      </w:r>
-      <w:r>
-        <w:t xml:space="preserve"> </w:t>
-      </w:r>
-      <w:r>
-        <w:t>PEDIDO</w:t>
-      </w:r>
-    </w:p>
-    <w:p>
-      <w:r>
-        <w:t>-</w:t>
-      </w:r>
-      <w:r>
-        <w:t xml:space="preserve"> </w:t>
-      </w:r>
-      <w:r>
-        <w:t>PROVEEDOR</w:t>
-      </w:r>
-    </w:p>
-    <w:p>
-      <w:pPr>
-        <w:pStyle w:val="Ttulo2"/>
+        <w:t>- PRODUCTO</w:t>
+      </w:r>
+    </w:p>
+    <w:p>
+      <w:r>
+        <w:t>- EMPLEADO</w:t>
+      </w:r>
+    </w:p>
+    <w:p>
+      <w:r>
+        <w:t>- PEDIDO</w:t>
+      </w:r>
+    </w:p>
+    <w:p>
+      <w:r>
+        <w:t>- PROVEEDOR</w:t>
+      </w:r>
+    </w:p>
+    <w:p>
+      <w:pPr>
+        <w:pStyle w:val="Heading2"/>
         <w:rPr>
           <w:lang w:val="es-US" w:eastAsia="es-US"/>
         </w:rPr>
@@ -1618,129 +1644,67 @@
     <w:p/>
     <w:p>
       <w:r>
-        <w:t>-</w:t>
-      </w:r>
-      <w:r>
-        <w:t xml:space="preserve"> REGISTRO</w:t>
-      </w:r>
-      <w:r>
-        <w:t xml:space="preserve">: </w:t>
-      </w:r>
-      <w:r>
-        <w:t xml:space="preserve">ID_Registro, Cantidad, Fecha del </w:t>
-      </w:r>
-      <w:r>
-        <w:t>Registro.</w:t>
-      </w:r>
-    </w:p>
-    <w:p>
-      <w:r>
-        <w:t>-</w:t>
-      </w:r>
-      <w:r>
-        <w:t xml:space="preserve"> </w:t>
-      </w:r>
-      <w:r>
-        <w:t>PRODUCTO: Id_Producto, Nombre</w:t>
-      </w:r>
-      <w:r>
-        <w:t xml:space="preserve"> del </w:t>
-      </w:r>
-      <w:r>
-        <w:t xml:space="preserve">Producto, </w:t>
-      </w:r>
-      <w:r>
-        <w:t xml:space="preserve">Unidad de </w:t>
-      </w:r>
-      <w:r>
-        <w:t>Medida, Precio.</w:t>
-      </w:r>
-    </w:p>
-    <w:p>
-      <w:r>
-        <w:t>-</w:t>
-      </w:r>
-      <w:r>
-        <w:t xml:space="preserve"> </w:t>
-      </w:r>
-      <w:r>
-        <w:t>EMPLEADO: Id_Empleado, Nombre(s), Apellido, Núm. Teléfono,</w:t>
-      </w:r>
-      <w:r>
-        <w:t xml:space="preserve"> Fecha de </w:t>
-      </w:r>
-      <w:r>
-        <w:t>contratación, Usuario, contraseña.</w:t>
-      </w:r>
-    </w:p>
-    <w:p>
-      <w:r>
-        <w:t>-</w:t>
-      </w:r>
-      <w:r>
-        <w:t xml:space="preserve"> </w:t>
-      </w:r>
-      <w:r>
-        <w:t xml:space="preserve">PEDIDO: ID_Pedido, </w:t>
-      </w:r>
-      <w:r>
-        <w:t>Fecha de entrega e</w:t>
-      </w:r>
-      <w:r>
-        <w:t>stimada</w:t>
-      </w:r>
-      <w:r>
-        <w:t xml:space="preserve">, Fecha de </w:t>
-      </w:r>
-      <w:r>
-        <w:t>Pedido</w:t>
-      </w:r>
-      <w:r>
-        <w:t xml:space="preserve">, </w:t>
-      </w:r>
-      <w:r>
-        <w:t>Estado</w:t>
-      </w:r>
-      <w:r>
-        <w:t xml:space="preserve"> del Pedido</w:t>
-      </w:r>
-      <w:r>
-        <w:t>.</w:t>
-      </w:r>
-    </w:p>
-    <w:p>
-      <w:r>
-        <w:t>-</w:t>
-      </w:r>
-      <w:r>
-        <w:t xml:space="preserve"> </w:t>
-      </w:r>
-      <w:r>
-        <w:t xml:space="preserve">PROVEEDOR: ID_Proveedor, </w:t>
-      </w:r>
-      <w:r>
-        <w:t xml:space="preserve">Nombre de la </w:t>
-      </w:r>
-      <w:r>
-        <w:t xml:space="preserve">Empresa, RFC, </w:t>
-      </w:r>
-      <w:r>
-        <w:t>Dirección</w:t>
-      </w:r>
-      <w:r>
-        <w:t xml:space="preserve">, </w:t>
-      </w:r>
-      <w:r>
-        <w:t>Correo electrónico</w:t>
-      </w:r>
-      <w:r>
-        <w:t xml:space="preserve">, </w:t>
-      </w:r>
-      <w:r>
-        <w:t>Teléfono</w:t>
-      </w:r>
-      <w:r>
-        <w:t>.</w:t>
+        <w:t xml:space="preserve">- REGISTRO: </w:t>
+      </w:r>
+      <w:proofErr w:type="spellStart"/>
+      <w:r>
+        <w:t>ID_Registro</w:t>
+      </w:r>
+      <w:proofErr w:type="spellEnd"/>
+      <w:r>
+        <w:t>, Cantidad, Fecha del Registro.</w:t>
+      </w:r>
+    </w:p>
+    <w:p>
+      <w:r>
+        <w:t xml:space="preserve">- PRODUCTO: </w:t>
+      </w:r>
+      <w:proofErr w:type="spellStart"/>
+      <w:r>
+        <w:t>Id_Producto</w:t>
+      </w:r>
+      <w:proofErr w:type="spellEnd"/>
+      <w:r>
+        <w:t>, Nombre del Producto, Unidad de Medida, Precio.</w:t>
+      </w:r>
+    </w:p>
+    <w:p>
+      <w:r>
+        <w:t xml:space="preserve">- EMPLEADO: </w:t>
+      </w:r>
+      <w:proofErr w:type="spellStart"/>
+      <w:r>
+        <w:t>Id_Empleado</w:t>
+      </w:r>
+      <w:proofErr w:type="spellEnd"/>
+      <w:r>
+        <w:t>, Nombre(s), Apellido, Núm. Teléfono, Fecha de contratación, Usuario, contraseña.</w:t>
+      </w:r>
+    </w:p>
+    <w:p>
+      <w:r>
+        <w:t xml:space="preserve">- PEDIDO: </w:t>
+      </w:r>
+      <w:proofErr w:type="spellStart"/>
+      <w:r>
+        <w:t>ID_Pedido</w:t>
+      </w:r>
+      <w:proofErr w:type="spellEnd"/>
+      <w:r>
+        <w:t>, Fecha de entrega estimada, Fecha de Pedido, Estado del Pedido.</w:t>
+      </w:r>
+    </w:p>
+    <w:p>
+      <w:r>
+        <w:t xml:space="preserve">- PROVEEDOR: </w:t>
+      </w:r>
+      <w:proofErr w:type="spellStart"/>
+      <w:r>
+        <w:t>ID_Proveedor</w:t>
+      </w:r>
+      <w:proofErr w:type="spellEnd"/>
+      <w:r>
+        <w:t>, Nombre de la Empresa, RFC, Dirección, Correo electrónico, Teléfono.</w:t>
       </w:r>
     </w:p>
     <w:p>
@@ -1762,7 +1726,7 @@
     </w:p>
     <w:p>
       <w:pPr>
-        <w:pStyle w:val="Ttulo2"/>
+        <w:pStyle w:val="Heading2"/>
         <w:rPr>
           <w:lang w:val="es-US" w:eastAsia="es-US"/>
         </w:rPr>
@@ -1800,7 +1764,7 @@
     </w:p>
     <w:p>
       <w:pPr>
-        <w:pStyle w:val="Ttulo2"/>
+        <w:pStyle w:val="Heading2"/>
         <w:rPr>
           <w:lang w:val="es-US" w:eastAsia="es-US"/>
         </w:rPr>
@@ -1895,7 +1859,7 @@
     <w:p/>
     <w:p>
       <w:pPr>
-        <w:pStyle w:val="Ttulo2"/>
+        <w:pStyle w:val="Heading2"/>
         <w:rPr>
           <w:lang w:val="es-US" w:eastAsia="es-US"/>
         </w:rPr>
@@ -1986,7 +1950,7 @@
     </w:p>
     <w:p>
       <w:pPr>
-        <w:pStyle w:val="Ttulo2"/>
+        <w:pStyle w:val="Heading2"/>
         <w:rPr>
           <w:lang w:val="es-US" w:eastAsia="es-US"/>
         </w:rPr>
@@ -2083,272 +2047,9 @@
     <w:p/>
     <w:p/>
     <w:p/>
-    <w:p>
-      <w:pPr>
-        <w:pStyle w:val="Ttulo2"/>
-        <w:rPr>
-          <w:lang w:val="es-US" w:eastAsia="es-US"/>
-        </w:rPr>
-      </w:pPr>
-      <w:bookmarkStart w:id="8" w:name="_Toc164204399"/>
-      <w:r>
-        <w:rPr>
-          <w:lang w:val="es-US" w:eastAsia="es-US"/>
-        </w:rPr>
-        <w:t>Primera propuesta de diagrama MER </w:t>
-      </w:r>
-      <w:r>
-        <w:rPr>
-          <w:b/>
-          <w:bCs/>
-          <w:lang w:val="es-US" w:eastAsia="es-US"/>
-        </w:rPr>
-        <w:t>(Microsoft Visio)</w:t>
-      </w:r>
-      <w:bookmarkEnd w:id="8"/>
-    </w:p>
-    <w:p>
-      <w:bookmarkStart w:id="9" w:name="_GoBack"/>
-      <w:r>
-        <w:br w:type="page"/>
-      </w:r>
-    </w:p>
-    <w:p>
-      <w:pPr>
-        <w:pStyle w:val="Ttulo2"/>
-      </w:pPr>
-      <w:bookmarkStart w:id="10" w:name="_Toc164204400"/>
-      <w:bookmarkEnd w:id="9"/>
-      <w:r>
-        <w:lastRenderedPageBreak/>
-        <w:t>Diagrama MERE o MER</w:t>
-      </w:r>
-      <w:bookmarkEnd w:id="10"/>
-    </w:p>
-    <w:p>
-      <w:pPr>
-        <w:spacing w:line="480" w:lineRule="auto"/>
-        <w:ind w:left="360"/>
-      </w:pPr>
-      <w:r>
-        <w:br w:type="page"/>
-      </w:r>
-      <w:bookmarkStart w:id="11" w:name="_Toc161295442"/>
-      <w:bookmarkStart w:id="12" w:name="_Toc161295476"/>
-    </w:p>
-    <w:p>
-      <w:pPr>
-        <w:pStyle w:val="Ttulo2"/>
-        <w:rPr>
-          <w:noProof/>
-          <w:lang w:val="es-US" w:eastAsia="es-US"/>
-        </w:rPr>
-      </w:pPr>
-      <w:bookmarkStart w:id="13" w:name="_Toc164204401"/>
-      <w:bookmarkEnd w:id="11"/>
-      <w:bookmarkEnd w:id="12"/>
-      <w:r>
-        <w:lastRenderedPageBreak/>
-        <w:t>D</w:t>
-      </w:r>
-      <w:r>
-        <w:t>iccionario de Datos</w:t>
-      </w:r>
-      <w:bookmarkEnd w:id="13"/>
-      <w:r>
-        <w:t xml:space="preserve"> </w:t>
-      </w:r>
-      <w:r>
-        <w:rPr>
-          <w:noProof/>
-          <w:lang w:val="es-US" w:eastAsia="es-US"/>
-        </w:rPr>
-        <w:t xml:space="preserve"> </w:t>
-      </w:r>
-    </w:p>
-    <w:p>
-      <w:pPr>
-        <w:rPr>
-          <w:lang w:val="es-US" w:eastAsia="es-US"/>
-        </w:rPr>
-      </w:pPr>
-    </w:p>
-    <w:p>
-      <w:pPr>
-        <w:rPr>
-          <w:lang w:val="es-US" w:eastAsia="es-US"/>
-        </w:rPr>
-      </w:pPr>
-    </w:p>
-    <w:p>
-      <w:pPr>
-        <w:pStyle w:val="Ttulo2"/>
-        <w:rPr>
-          <w:lang w:val="es-US" w:eastAsia="es-US"/>
-        </w:rPr>
-      </w:pPr>
-      <w:r>
-        <w:rPr>
-          <w:lang w:val="es-US" w:eastAsia="es-US"/>
-        </w:rPr>
-        <w:br w:type="page"/>
-      </w:r>
-      <w:bookmarkStart w:id="14" w:name="_Toc164204402"/>
-      <w:r>
-        <w:rPr>
-          <w:lang w:val="es-US" w:eastAsia="es-US"/>
-        </w:rPr>
-        <w:lastRenderedPageBreak/>
-        <w:t>Esquema transición</w:t>
-      </w:r>
-      <w:bookmarkEnd w:id="14"/>
-      <w:r>
-        <w:rPr>
-          <w:lang w:val="es-US" w:eastAsia="es-US"/>
-        </w:rPr>
-        <w:t xml:space="preserve"> </w:t>
-      </w:r>
-    </w:p>
-    <w:p>
-      <w:pPr>
-        <w:rPr>
-          <w:lang w:val="es-US" w:eastAsia="es-US"/>
-        </w:rPr>
-      </w:pPr>
-    </w:p>
-    <w:p>
-      <w:pPr>
-        <w:rPr>
-          <w:lang w:val="es-US" w:eastAsia="es-US"/>
-        </w:rPr>
-      </w:pPr>
-      <w:r>
-        <w:rPr>
-          <w:lang w:val="es-US" w:eastAsia="es-US"/>
-        </w:rPr>
-        <w:br w:type="page"/>
-      </w:r>
-    </w:p>
-    <w:p>
-      <w:pPr>
-        <w:pStyle w:val="Ttulo2"/>
-        <w:rPr>
-          <w:lang w:val="es-US" w:eastAsia="es-US"/>
-        </w:rPr>
-      </w:pPr>
-      <w:bookmarkStart w:id="15" w:name="_Toc164204403"/>
-      <w:r>
-        <w:rPr>
-          <w:lang w:val="es-US" w:eastAsia="es-US"/>
-        </w:rPr>
-        <w:lastRenderedPageBreak/>
-        <w:t>Diagrama ER</w:t>
-      </w:r>
-      <w:r>
-        <w:rPr>
-          <w:lang w:val="es-US" w:eastAsia="es-US"/>
-        </w:rPr>
-        <w:t xml:space="preserve"> </w:t>
-      </w:r>
-      <w:r>
-        <w:rPr>
-          <w:lang w:val="es-US" w:eastAsia="es-US"/>
-        </w:rPr>
-        <w:t>utilizando workbench</w:t>
-      </w:r>
-      <w:bookmarkEnd w:id="15"/>
-      <w:r>
-        <w:rPr>
-          <w:lang w:val="es-US" w:eastAsia="es-US"/>
-        </w:rPr>
-        <w:tab/>
-      </w:r>
-    </w:p>
-    <w:p>
-      <w:pPr>
-        <w:rPr>
-          <w:lang w:val="es-US" w:eastAsia="es-US"/>
-        </w:rPr>
-      </w:pPr>
-      <w:r>
-        <w:rPr>
-          <w:lang w:val="es-US" w:eastAsia="es-US"/>
-        </w:rPr>
-        <w:t xml:space="preserve"> </w:t>
-      </w:r>
-    </w:p>
-    <w:p>
-      <w:pPr>
-        <w:rPr>
-          <w:lang w:val="es-US" w:eastAsia="es-US"/>
-        </w:rPr>
-      </w:pPr>
-      <w:r>
-        <w:rPr>
-          <w:lang w:val="es-US" w:eastAsia="es-US"/>
-        </w:rPr>
-        <w:br w:type="page"/>
-      </w:r>
-    </w:p>
-    <w:p>
-      <w:pPr>
-        <w:pStyle w:val="Ttulo2"/>
-        <w:rPr>
-          <w:lang w:val="es-US" w:eastAsia="es-US"/>
-        </w:rPr>
-      </w:pPr>
-      <w:bookmarkStart w:id="16" w:name="_Toc164204404"/>
-      <w:r>
-        <w:rPr>
-          <w:lang w:val="es-US" w:eastAsia="es-US"/>
-        </w:rPr>
-        <w:lastRenderedPageBreak/>
-        <w:t>Descripción de las 3 formas normales</w:t>
-      </w:r>
-      <w:bookmarkEnd w:id="16"/>
-    </w:p>
     <w:p/>
     <w:p>
       <w:pPr>
-        <w:pStyle w:val="Prrafodelista"/>
-        <w:numPr>
-          <w:ilvl w:val="0"/>
-          <w:numId w:val="2"/>
-        </w:numPr>
-        <w:spacing w:line="480" w:lineRule="auto"/>
-        <w:rPr>
-          <w:lang w:val="es-US" w:eastAsia="es-US"/>
-        </w:rPr>
-      </w:pPr>
-      <w:r>
-        <w:rPr>
-          <w:lang w:val="es-US" w:eastAsia="es-US"/>
-        </w:rPr>
-        <w:br w:type="page"/>
-      </w:r>
-    </w:p>
-    <w:p>
-      <w:pPr>
-        <w:pStyle w:val="Ttulo2"/>
-        <w:rPr>
-          <w:lang w:val="es-US" w:eastAsia="es-US"/>
-        </w:rPr>
-      </w:pPr>
-      <w:bookmarkStart w:id="17" w:name="_Toc164204405"/>
-      <w:r>
-        <w:rPr>
-          <w:lang w:val="es-US" w:eastAsia="es-US"/>
-        </w:rPr>
-        <w:lastRenderedPageBreak/>
-        <w:t>Codigo</w:t>
-      </w:r>
-      <w:bookmarkEnd w:id="17"/>
-    </w:p>
-    <w:p>
-      <w:pPr>
-        <w:rPr>
-          <w:lang w:val="es-US" w:eastAsia="es-US"/>
-        </w:rPr>
         <w:sectPr>
           <w:headerReference w:type="default" r:id="rId11"/>
           <w:footerReference w:type="default" r:id="rId12"/>
@@ -2364,6 +2065,522 @@
           <w:docGrid w:linePitch="360"/>
         </w:sectPr>
       </w:pPr>
+      <w:r>
+        <w:br w:type="page"/>
+      </w:r>
+    </w:p>
+    <w:p>
+      <w:pPr>
+        <w:rPr>
+          <w:noProof/>
+        </w:rPr>
+      </w:pPr>
+    </w:p>
+    <w:p>
+      <w:pPr>
+        <w:pStyle w:val="Heading2"/>
+        <w:rPr>
+          <w:lang w:val="es-US" w:eastAsia="es-US"/>
+        </w:rPr>
+      </w:pPr>
+      <w:bookmarkStart w:id="8" w:name="_Toc164204399"/>
+      <w:r>
+        <w:rPr>
+          <w:lang w:val="es-US" w:eastAsia="es-US"/>
+        </w:rPr>
+        <w:t>Primera propuesta de diagrama MER </w:t>
+      </w:r>
+      <w:r>
+        <w:rPr>
+          <w:b/>
+          <w:bCs/>
+          <w:lang w:val="es-US" w:eastAsia="es-US"/>
+        </w:rPr>
+        <w:t>(Microsoft Visio)</w:t>
+      </w:r>
+      <w:bookmarkEnd w:id="8"/>
+    </w:p>
+    <w:p>
+      <w:r>
+        <w:rPr>
+          <w:noProof/>
+        </w:rPr>
+        <w:drawing>
+          <wp:inline distT="0" distB="0" distL="0" distR="0" wp14:anchorId="54578427" wp14:editId="4BF73774">
+            <wp:extent cx="8420100" cy="5027477"/>
+            <wp:effectExtent l="0" t="0" r="0" b="1905"/>
+            <wp:docPr id="565899235" name="Picture 1"/>
+            <wp:cNvGraphicFramePr>
+              <a:graphicFrameLocks xmlns:a="http://schemas.openxmlformats.org/drawingml/2006/main" noChangeAspect="1"/>
+            </wp:cNvGraphicFramePr>
+            <a:graphic xmlns:a="http://schemas.openxmlformats.org/drawingml/2006/main">
+              <a:graphicData uri="http://schemas.openxmlformats.org/drawingml/2006/picture">
+                <pic:pic xmlns:pic="http://schemas.openxmlformats.org/drawingml/2006/picture">
+                  <pic:nvPicPr>
+                    <pic:cNvPr id="0" name="Picture 1"/>
+                    <pic:cNvPicPr>
+                      <a:picLocks noChangeAspect="1" noChangeArrowheads="1"/>
+                    </pic:cNvPicPr>
+                  </pic:nvPicPr>
+                  <pic:blipFill>
+                    <a:blip r:embed="rId13">
+                      <a:extLst>
+                        <a:ext uri="{28A0092B-C50C-407E-A947-70E740481C1C}">
+                          <a14:useLocalDpi xmlns:a14="http://schemas.microsoft.com/office/drawing/2010/main" val="0"/>
+                        </a:ext>
+                      </a:extLst>
+                    </a:blip>
+                    <a:srcRect/>
+                    <a:stretch>
+                      <a:fillRect/>
+                    </a:stretch>
+                  </pic:blipFill>
+                  <pic:spPr bwMode="auto">
+                    <a:xfrm>
+                      <a:off x="0" y="0"/>
+                      <a:ext cx="8432812" cy="5035067"/>
+                    </a:xfrm>
+                    <a:prstGeom prst="rect">
+                      <a:avLst/>
+                    </a:prstGeom>
+                    <a:noFill/>
+                    <a:ln>
+                      <a:noFill/>
+                    </a:ln>
+                  </pic:spPr>
+                </pic:pic>
+              </a:graphicData>
+            </a:graphic>
+          </wp:inline>
+        </w:drawing>
+      </w:r>
+      <w:r>
+        <w:br w:type="page"/>
+      </w:r>
+    </w:p>
+    <w:p>
+      <w:pPr>
+        <w:pStyle w:val="Heading2"/>
+      </w:pPr>
+      <w:bookmarkStart w:id="9" w:name="_Toc164204400"/>
+      <w:r>
+        <w:lastRenderedPageBreak/>
+        <w:t>Diagrama MERE o MER</w:t>
+      </w:r>
+      <w:bookmarkEnd w:id="9"/>
+    </w:p>
+    <w:p>
+      <w:pPr>
+        <w:spacing w:line="480" w:lineRule="auto"/>
+        <w:ind w:left="360"/>
+      </w:pPr>
+      <w:r>
+        <w:rPr>
+          <w:noProof/>
+        </w:rPr>
+        <w:drawing>
+          <wp:anchor distT="0" distB="0" distL="114300" distR="114300" simplePos="0" relativeHeight="251662336" behindDoc="0" locked="0" layoutInCell="1" allowOverlap="1" wp14:anchorId="0549C357" wp14:editId="1C5693EE">
+            <wp:simplePos x="0" y="0"/>
+            <wp:positionH relativeFrom="column">
+              <wp:posOffset>-427355</wp:posOffset>
+            </wp:positionH>
+            <wp:positionV relativeFrom="paragraph">
+              <wp:posOffset>497840</wp:posOffset>
+            </wp:positionV>
+            <wp:extent cx="9168130" cy="5334000"/>
+            <wp:effectExtent l="0" t="0" r="0" b="0"/>
+            <wp:wrapNone/>
+            <wp:docPr id="64286707" name="Picture 2"/>
+            <wp:cNvGraphicFramePr>
+              <a:graphicFrameLocks xmlns:a="http://schemas.openxmlformats.org/drawingml/2006/main" noChangeAspect="1"/>
+            </wp:cNvGraphicFramePr>
+            <a:graphic xmlns:a="http://schemas.openxmlformats.org/drawingml/2006/main">
+              <a:graphicData uri="http://schemas.openxmlformats.org/drawingml/2006/picture">
+                <pic:pic xmlns:pic="http://schemas.openxmlformats.org/drawingml/2006/picture">
+                  <pic:nvPicPr>
+                    <pic:cNvPr id="0" name="Picture 3"/>
+                    <pic:cNvPicPr>
+                      <a:picLocks noChangeAspect="1" noChangeArrowheads="1"/>
+                    </pic:cNvPicPr>
+                  </pic:nvPicPr>
+                  <pic:blipFill>
+                    <a:blip r:embed="rId14">
+                      <a:extLst>
+                        <a:ext uri="{28A0092B-C50C-407E-A947-70E740481C1C}">
+                          <a14:useLocalDpi xmlns:a14="http://schemas.microsoft.com/office/drawing/2010/main" val="0"/>
+                        </a:ext>
+                      </a:extLst>
+                    </a:blip>
+                    <a:srcRect/>
+                    <a:stretch>
+                      <a:fillRect/>
+                    </a:stretch>
+                  </pic:blipFill>
+                  <pic:spPr bwMode="auto">
+                    <a:xfrm>
+                      <a:off x="0" y="0"/>
+                      <a:ext cx="9168130" cy="5334000"/>
+                    </a:xfrm>
+                    <a:prstGeom prst="rect">
+                      <a:avLst/>
+                    </a:prstGeom>
+                    <a:noFill/>
+                    <a:ln>
+                      <a:noFill/>
+                    </a:ln>
+                  </pic:spPr>
+                </pic:pic>
+              </a:graphicData>
+            </a:graphic>
+            <wp14:sizeRelH relativeFrom="margin">
+              <wp14:pctWidth>0</wp14:pctWidth>
+            </wp14:sizeRelH>
+            <wp14:sizeRelV relativeFrom="margin">
+              <wp14:pctHeight>0</wp14:pctHeight>
+            </wp14:sizeRelV>
+          </wp:anchor>
+        </w:drawing>
+      </w:r>
+      <w:r>
+        <w:br w:type="page"/>
+      </w:r>
+      <w:bookmarkStart w:id="10" w:name="_Toc161295442"/>
+      <w:bookmarkStart w:id="11" w:name="_Toc161295476"/>
+    </w:p>
+    <w:p>
+      <w:pPr>
+        <w:pStyle w:val="Heading2"/>
+        <w:rPr>
+          <w:noProof/>
+          <w:lang w:val="es-US" w:eastAsia="es-US"/>
+        </w:rPr>
+        <w:sectPr>
+          <w:pgSz w:w="15840" w:h="12240" w:orient="landscape" w:code="1"/>
+          <w:pgMar w:top="1077" w:right="1440" w:bottom="1077" w:left="1440" w:header="709" w:footer="709" w:gutter="284"/>
+          <w:pgBorders w:offsetFrom="page">
+            <w:top w:val="single" w:sz="4" w:space="24" w:color="auto"/>
+            <w:left w:val="single" w:sz="4" w:space="24" w:color="auto"/>
+            <w:bottom w:val="single" w:sz="4" w:space="24" w:color="auto"/>
+            <w:right w:val="single" w:sz="4" w:space="24" w:color="auto"/>
+          </w:pgBorders>
+          <w:cols w:space="708"/>
+          <w:docGrid w:linePitch="360"/>
+        </w:sectPr>
+      </w:pPr>
+      <w:bookmarkStart w:id="12" w:name="_Toc164204401"/>
+      <w:bookmarkEnd w:id="10"/>
+      <w:bookmarkEnd w:id="11"/>
+      <w:r>
+        <w:lastRenderedPageBreak/>
+        <w:t>D</w:t>
+      </w:r>
+      <w:r>
+        <w:t>iccionario de Datos</w:t>
+      </w:r>
+      <w:bookmarkEnd w:id="12"/>
+      <w:r>
+        <w:t xml:space="preserve"> </w:t>
+      </w:r>
+    </w:p>
+    <w:p>
+      <w:pPr>
+        <w:pStyle w:val="Heading2"/>
+        <w:rPr>
+          <w:lang w:val="es-US" w:eastAsia="es-US"/>
+        </w:rPr>
+      </w:pPr>
+      <w:r>
+        <w:rPr>
+          <w:lang w:val="es-US" w:eastAsia="es-US"/>
+        </w:rPr>
+        <w:lastRenderedPageBreak/>
+        <w:br w:type="page"/>
+      </w:r>
+      <w:bookmarkStart w:id="13" w:name="_Toc164204402"/>
+      <w:r>
+        <w:rPr>
+          <w:lang w:val="es-US" w:eastAsia="es-US"/>
+        </w:rPr>
+        <w:lastRenderedPageBreak/>
+        <w:t>Esquema transición</w:t>
+      </w:r>
+      <w:bookmarkEnd w:id="13"/>
+      <w:r>
+        <w:rPr>
+          <w:lang w:val="es-US" w:eastAsia="es-US"/>
+        </w:rPr>
+        <w:t xml:space="preserve"> </w:t>
+      </w:r>
+    </w:p>
+    <w:p>
+      <w:pPr>
+        <w:rPr>
+          <w:lang w:val="es-US" w:eastAsia="es-US"/>
+        </w:rPr>
+      </w:pPr>
+    </w:p>
+    <w:p>
+      <w:pPr>
+        <w:rPr>
+          <w:lang w:val="es-US" w:eastAsia="es-US"/>
+        </w:rPr>
+      </w:pPr>
+      <w:r>
+        <w:rPr>
+          <w:lang w:val="es-US" w:eastAsia="es-US"/>
+        </w:rPr>
+        <w:br w:type="page"/>
+      </w:r>
+    </w:p>
+    <w:p>
+      <w:pPr>
+        <w:pStyle w:val="Heading2"/>
+        <w:rPr>
+          <w:lang w:val="es-US" w:eastAsia="es-US"/>
+        </w:rPr>
+        <w:sectPr>
+          <w:pgSz w:w="12240" w:h="15840" w:code="1"/>
+          <w:pgMar w:top="1440" w:right="1077" w:bottom="1440" w:left="1077" w:header="709" w:footer="709" w:gutter="284"/>
+          <w:pgBorders w:offsetFrom="page">
+            <w:top w:val="single" w:sz="4" w:space="24" w:color="auto"/>
+            <w:left w:val="single" w:sz="4" w:space="24" w:color="auto"/>
+            <w:bottom w:val="single" w:sz="4" w:space="24" w:color="auto"/>
+            <w:right w:val="single" w:sz="4" w:space="24" w:color="auto"/>
+          </w:pgBorders>
+          <w:cols w:space="708"/>
+          <w:docGrid w:linePitch="360"/>
+        </w:sectPr>
+      </w:pPr>
+      <w:bookmarkStart w:id="14" w:name="_Toc164204403"/>
+    </w:p>
+    <w:p>
+      <w:pPr>
+        <w:pStyle w:val="Heading2"/>
+        <w:rPr>
+          <w:lang w:val="es-US" w:eastAsia="es-US"/>
+        </w:rPr>
+      </w:pPr>
+      <w:r>
+        <w:rPr>
+          <w:lang w:val="es-US" w:eastAsia="es-US"/>
+        </w:rPr>
+        <w:lastRenderedPageBreak/>
+        <w:t>Diagrama ER</w:t>
+      </w:r>
+      <w:r>
+        <w:rPr>
+          <w:lang w:val="es-US" w:eastAsia="es-US"/>
+        </w:rPr>
+        <w:t xml:space="preserve"> </w:t>
+      </w:r>
+      <w:r>
+        <w:rPr>
+          <w:lang w:val="es-US" w:eastAsia="es-US"/>
+        </w:rPr>
+        <w:t xml:space="preserve">utilizando </w:t>
+      </w:r>
+      <w:proofErr w:type="spellStart"/>
+      <w:r>
+        <w:rPr>
+          <w:lang w:val="es-US" w:eastAsia="es-US"/>
+        </w:rPr>
+        <w:t>workbench</w:t>
+      </w:r>
+      <w:bookmarkEnd w:id="14"/>
+      <w:proofErr w:type="spellEnd"/>
+      <w:r>
+        <w:rPr>
+          <w:lang w:val="es-US" w:eastAsia="es-US"/>
+        </w:rPr>
+        <w:tab/>
+      </w:r>
+    </w:p>
+    <w:p>
+      <w:pPr>
+        <w:rPr>
+          <w:lang w:val="es-US" w:eastAsia="es-US"/>
+        </w:rPr>
+      </w:pPr>
+      <w:r>
+        <w:rPr>
+          <w:noProof/>
+        </w:rPr>
+        <w:drawing>
+          <wp:anchor distT="0" distB="0" distL="114300" distR="114300" simplePos="0" relativeHeight="251661312" behindDoc="0" locked="0" layoutInCell="1" allowOverlap="1" wp14:anchorId="2A7B1FEB" wp14:editId="2B993D91">
+            <wp:simplePos x="0" y="0"/>
+            <wp:positionH relativeFrom="margin">
+              <wp:posOffset>-396240</wp:posOffset>
+            </wp:positionH>
+            <wp:positionV relativeFrom="paragraph">
+              <wp:posOffset>396240</wp:posOffset>
+            </wp:positionV>
+            <wp:extent cx="9067165" cy="5113020"/>
+            <wp:effectExtent l="0" t="0" r="635" b="0"/>
+            <wp:wrapNone/>
+            <wp:docPr id="320570747" name="Picture 3"/>
+            <wp:cNvGraphicFramePr>
+              <a:graphicFrameLocks xmlns:a="http://schemas.openxmlformats.org/drawingml/2006/main" noChangeAspect="1"/>
+            </wp:cNvGraphicFramePr>
+            <a:graphic xmlns:a="http://schemas.openxmlformats.org/drawingml/2006/main">
+              <a:graphicData uri="http://schemas.openxmlformats.org/drawingml/2006/picture">
+                <pic:pic xmlns:pic="http://schemas.openxmlformats.org/drawingml/2006/picture">
+                  <pic:nvPicPr>
+                    <pic:cNvPr id="0" name="Picture 5"/>
+                    <pic:cNvPicPr>
+                      <a:picLocks noChangeAspect="1" noChangeArrowheads="1"/>
+                    </pic:cNvPicPr>
+                  </pic:nvPicPr>
+                  <pic:blipFill>
+                    <a:blip r:embed="rId15">
+                      <a:extLst>
+                        <a:ext uri="{28A0092B-C50C-407E-A947-70E740481C1C}">
+                          <a14:useLocalDpi xmlns:a14="http://schemas.microsoft.com/office/drawing/2010/main" val="0"/>
+                        </a:ext>
+                      </a:extLst>
+                    </a:blip>
+                    <a:srcRect/>
+                    <a:stretch>
+                      <a:fillRect/>
+                    </a:stretch>
+                  </pic:blipFill>
+                  <pic:spPr bwMode="auto">
+                    <a:xfrm>
+                      <a:off x="0" y="0"/>
+                      <a:ext cx="9067165" cy="5113020"/>
+                    </a:xfrm>
+                    <a:prstGeom prst="rect">
+                      <a:avLst/>
+                    </a:prstGeom>
+                    <a:noFill/>
+                    <a:ln>
+                      <a:noFill/>
+                    </a:ln>
+                  </pic:spPr>
+                </pic:pic>
+              </a:graphicData>
+            </a:graphic>
+            <wp14:sizeRelH relativeFrom="margin">
+              <wp14:pctWidth>0</wp14:pctWidth>
+            </wp14:sizeRelH>
+            <wp14:sizeRelV relativeFrom="margin">
+              <wp14:pctHeight>0</wp14:pctHeight>
+            </wp14:sizeRelV>
+          </wp:anchor>
+        </w:drawing>
+      </w:r>
+      <w:r>
+        <w:rPr>
+          <w:lang w:val="es-US" w:eastAsia="es-US"/>
+        </w:rPr>
+        <w:t xml:space="preserve"> </w:t>
+      </w:r>
+    </w:p>
+    <w:p>
+      <w:pPr>
+        <w:rPr>
+          <w:lang w:val="es-US" w:eastAsia="es-US"/>
+        </w:rPr>
+      </w:pPr>
+    </w:p>
+    <w:p>
+      <w:pPr>
+        <w:rPr>
+          <w:lang w:val="es-US" w:eastAsia="es-US"/>
+        </w:rPr>
+        <w:sectPr>
+          <w:pgSz w:w="15840" w:h="12240" w:orient="landscape" w:code="1"/>
+          <w:pgMar w:top="1077" w:right="1440" w:bottom="1077" w:left="1440" w:header="709" w:footer="709" w:gutter="284"/>
+          <w:pgBorders w:offsetFrom="page">
+            <w:top w:val="single" w:sz="4" w:space="24" w:color="auto"/>
+            <w:left w:val="single" w:sz="4" w:space="24" w:color="auto"/>
+            <w:bottom w:val="single" w:sz="4" w:space="24" w:color="auto"/>
+            <w:right w:val="single" w:sz="4" w:space="24" w:color="auto"/>
+          </w:pgBorders>
+          <w:cols w:space="708"/>
+          <w:docGrid w:linePitch="360"/>
+        </w:sectPr>
+      </w:pPr>
+      <w:bookmarkStart w:id="15" w:name="_Toc164204404"/>
+    </w:p>
+    <w:p>
+      <w:pPr>
+        <w:pStyle w:val="Heading2"/>
+        <w:rPr>
+          <w:lang w:val="es-US" w:eastAsia="es-US"/>
+        </w:rPr>
+      </w:pPr>
+      <w:r>
+        <w:rPr>
+          <w:lang w:val="es-US" w:eastAsia="es-US"/>
+        </w:rPr>
+        <w:lastRenderedPageBreak/>
+        <w:t>Descripción de las 3 formas normales</w:t>
+      </w:r>
+      <w:bookmarkEnd w:id="15"/>
+    </w:p>
+    <w:p>
+      <w:pPr>
+        <w:rPr>
+          <w:lang w:val="es-US"/>
+        </w:rPr>
+      </w:pPr>
+    </w:p>
+    <w:p>
+      <w:pPr>
+        <w:pStyle w:val="ListParagraph"/>
+        <w:numPr>
+          <w:ilvl w:val="0"/>
+          <w:numId w:val="2"/>
+        </w:numPr>
+        <w:spacing w:line="480" w:lineRule="auto"/>
+        <w:rPr>
+          <w:lang w:val="es-US" w:eastAsia="es-US"/>
+        </w:rPr>
+      </w:pPr>
+      <w:r>
+        <w:rPr>
+          <w:lang w:val="es-US" w:eastAsia="es-US"/>
+        </w:rPr>
+        <w:br w:type="page"/>
+      </w:r>
+    </w:p>
+    <w:p>
+      <w:pPr>
+        <w:pStyle w:val="Heading2"/>
+        <w:rPr>
+          <w:lang w:val="es-US" w:eastAsia="es-US"/>
+        </w:rPr>
+      </w:pPr>
+      <w:bookmarkStart w:id="16" w:name="_Toc164204405"/>
+      <w:proofErr w:type="spellStart"/>
+      <w:r>
+        <w:rPr>
+          <w:lang w:val="es-US" w:eastAsia="es-US"/>
+        </w:rPr>
+        <w:lastRenderedPageBreak/>
+        <w:t>Codigo</w:t>
+      </w:r>
+      <w:bookmarkEnd w:id="16"/>
+      <w:proofErr w:type="spellEnd"/>
+    </w:p>
+    <w:p>
+      <w:pPr>
+        <w:rPr>
+          <w:lang w:val="es-US" w:eastAsia="es-US"/>
+        </w:rPr>
+        <w:sectPr>
+          <w:pgSz w:w="12240" w:h="15840" w:code="1"/>
+          <w:pgMar w:top="1440" w:right="1077" w:bottom="1440" w:left="1077" w:header="709" w:footer="709" w:gutter="284"/>
+          <w:pgBorders w:offsetFrom="page">
+            <w:top w:val="single" w:sz="4" w:space="24" w:color="auto"/>
+            <w:left w:val="single" w:sz="4" w:space="24" w:color="auto"/>
+            <w:bottom w:val="single" w:sz="4" w:space="24" w:color="auto"/>
+            <w:right w:val="single" w:sz="4" w:space="24" w:color="auto"/>
+          </w:pgBorders>
+          <w:cols w:space="708"/>
+          <w:docGrid w:linePitch="360"/>
+        </w:sectPr>
+      </w:pPr>
     </w:p>
     <w:p>
       <w:pPr>
@@ -2380,18 +2597,17 @@
         <w:rPr>
           <w:lang w:val="es-US" w:eastAsia="es-US"/>
         </w:rPr>
-        <w:lastRenderedPageBreak/>
         <w:br w:type="page"/>
       </w:r>
     </w:p>
     <w:p>
       <w:pPr>
-        <w:pStyle w:val="Ttulo2"/>
-        <w:rPr>
-          <w:lang w:val="es-US" w:eastAsia="es-US"/>
-        </w:rPr>
-      </w:pPr>
-      <w:bookmarkStart w:id="18" w:name="_Toc164204406"/>
+        <w:pStyle w:val="Heading2"/>
+        <w:rPr>
+          <w:lang w:val="es-US" w:eastAsia="es-US"/>
+        </w:rPr>
+      </w:pPr>
+      <w:bookmarkStart w:id="17" w:name="_Toc164204406"/>
       <w:r>
         <w:rPr>
           <w:lang w:val="es-US" w:eastAsia="es-US"/>
@@ -2399,7 +2615,7 @@
         <w:lastRenderedPageBreak/>
         <w:t>Datos de registro</w:t>
       </w:r>
-      <w:bookmarkEnd w:id="18"/>
+      <w:bookmarkEnd w:id="17"/>
     </w:p>
     <w:p>
       <w:pPr>
@@ -2408,8 +2624,8 @@
         </w:rPr>
         <w:sectPr>
           <w:type w:val="continuous"/>
-          <w:pgSz w:w="12240" w:h="15840"/>
-          <w:pgMar w:top="1440" w:right="1080" w:bottom="1440" w:left="1080" w:header="709" w:footer="709" w:gutter="284"/>
+          <w:pgSz w:w="12240" w:h="15840" w:code="1"/>
+          <w:pgMar w:top="1440" w:right="1077" w:bottom="1440" w:left="1077" w:header="709" w:footer="709" w:gutter="284"/>
           <w:pgBorders w:offsetFrom="page">
             <w:top w:val="single" w:sz="4" w:space="24" w:color="auto"/>
             <w:left w:val="single" w:sz="4" w:space="24" w:color="auto"/>
@@ -2450,12 +2666,13 @@
     </w:p>
     <w:p>
       <w:pPr>
-        <w:pStyle w:val="Ttulo2"/>
-        <w:rPr>
-          <w:lang w:val="es-US" w:eastAsia="es-US"/>
-        </w:rPr>
-      </w:pPr>
-      <w:bookmarkStart w:id="19" w:name="_Toc164204407"/>
+        <w:pStyle w:val="Heading2"/>
+        <w:rPr>
+          <w:lang w:val="es-US" w:eastAsia="es-US"/>
+        </w:rPr>
+      </w:pPr>
+      <w:bookmarkStart w:id="18" w:name="_Toc164204407"/>
+      <w:proofErr w:type="spellStart"/>
       <w:r>
         <w:rPr>
           <w:lang w:val="es-US" w:eastAsia="es-US"/>
@@ -2463,7 +2680,8 @@
         <w:lastRenderedPageBreak/>
         <w:t>Joins</w:t>
       </w:r>
-      <w:bookmarkEnd w:id="19"/>
+      <w:bookmarkEnd w:id="18"/>
+      <w:proofErr w:type="spellEnd"/>
     </w:p>
     <w:p>
       <w:pPr>
@@ -2480,12 +2698,12 @@
     </w:p>
     <w:p>
       <w:pPr>
-        <w:pStyle w:val="Ttulo2"/>
-        <w:rPr>
-          <w:lang w:val="es-US" w:eastAsia="es-US"/>
-        </w:rPr>
-      </w:pPr>
-      <w:bookmarkStart w:id="20" w:name="_Toc164204408"/>
+        <w:pStyle w:val="Heading2"/>
+        <w:rPr>
+          <w:lang w:val="es-US" w:eastAsia="es-US"/>
+        </w:rPr>
+      </w:pPr>
+      <w:bookmarkStart w:id="19" w:name="_Toc164204408"/>
       <w:r>
         <w:rPr>
           <w:lang w:val="es-US" w:eastAsia="es-US"/>
@@ -2493,7 +2711,7 @@
         <w:lastRenderedPageBreak/>
         <w:t>REFERENCIAS</w:t>
       </w:r>
-      <w:bookmarkEnd w:id="20"/>
+      <w:bookmarkEnd w:id="19"/>
     </w:p>
     <w:p>
       <w:pPr>
@@ -2515,11 +2733,33 @@
           <w:lang w:val="en-US"/>
         </w:rPr>
       </w:pPr>
-      <w:r>
-        <w:rPr>
-          <w:rFonts w:ascii="Arial" w:hAnsi="Arial" w:cs="Arial"/>
-        </w:rPr>
-        <w:t xml:space="preserve">Helenclu. (n.d.). </w:t>
+      <w:proofErr w:type="spellStart"/>
+      <w:r>
+        <w:rPr>
+          <w:rFonts w:ascii="Arial" w:hAnsi="Arial" w:cs="Arial"/>
+        </w:rPr>
+        <w:t>Helenclu</w:t>
+      </w:r>
+      <w:proofErr w:type="spellEnd"/>
+      <w:r>
+        <w:rPr>
+          <w:rFonts w:ascii="Arial" w:hAnsi="Arial" w:cs="Arial"/>
+        </w:rPr>
+        <w:t>. (</w:t>
+      </w:r>
+      <w:proofErr w:type="spellStart"/>
+      <w:r>
+        <w:rPr>
+          <w:rFonts w:ascii="Arial" w:hAnsi="Arial" w:cs="Arial"/>
+        </w:rPr>
+        <w:t>n.d</w:t>
+      </w:r>
+      <w:proofErr w:type="spellEnd"/>
+      <w:r>
+        <w:rPr>
+          <w:rFonts w:ascii="Arial" w:hAnsi="Arial" w:cs="Arial"/>
+        </w:rPr>
+        <w:t xml:space="preserve">.). </w:t>
       </w:r>
       <w:r>
         <w:rPr>
@@ -2598,19 +2838,19 @@
           <w:szCs w:val="24"/>
           <w:lang w:val="es-US" w:eastAsia="es-US"/>
         </w:rPr>
-        <w:t>ejemplos. Intelequia. https://intelequia.com/es/blog/post/gestor-de-base-de-datos-</w:t>
-      </w:r>
-    </w:p>
-    <w:p>
-      <w:pPr>
-        <w:ind w:left="708"/>
+        <w:t xml:space="preserve">ejemplos. </w:t>
+      </w:r>
+      <w:proofErr w:type="spellStart"/>
+      <w:r>
         <w:rPr>
           <w:rFonts w:ascii="Arial" w:hAnsi="Arial" w:cs="Arial"/>
           <w:sz w:val="24"/>
           <w:szCs w:val="24"/>
           <w:lang w:val="es-US" w:eastAsia="es-US"/>
         </w:rPr>
-      </w:pPr>
+        <w:t>Intelequia</w:t>
+      </w:r>
+      <w:proofErr w:type="spellEnd"/>
       <w:r>
         <w:rPr>
           <w:rFonts w:ascii="Arial" w:hAnsi="Arial" w:cs="Arial"/>
@@ -2618,7 +2858,7 @@
           <w:szCs w:val="24"/>
           <w:lang w:val="es-US" w:eastAsia="es-US"/>
         </w:rPr>
-        <w:t>qu%C3%A9-es-funcionalidades-y-ejemplos</w:t>
+        <w:t>. https://intelequia.com/es/blog/post/gestor-de-base-de-datos-</w:t>
       </w:r>
     </w:p>
     <w:p>
@@ -2631,29 +2871,29 @@
           <w:lang w:val="es-US" w:eastAsia="es-US"/>
         </w:rPr>
       </w:pPr>
-    </w:p>
-    <w:p>
-      <w:pPr>
+      <w:r>
         <w:rPr>
           <w:rFonts w:ascii="Arial" w:hAnsi="Arial" w:cs="Arial"/>
           <w:sz w:val="24"/>
           <w:szCs w:val="24"/>
           <w:lang w:val="es-US" w:eastAsia="es-US"/>
         </w:rPr>
-      </w:pPr>
-      <w:r>
+        <w:t>qu%C3%A9-es-funcionalidades-y-ejemplos</w:t>
+      </w:r>
+    </w:p>
+    <w:p>
+      <w:pPr>
+        <w:ind w:left="708"/>
         <w:rPr>
           <w:rFonts w:ascii="Arial" w:hAnsi="Arial" w:cs="Arial"/>
           <w:sz w:val="24"/>
           <w:szCs w:val="24"/>
           <w:lang w:val="es-US" w:eastAsia="es-US"/>
         </w:rPr>
-        <w:t>Inc., L. (2010, January 18). Qué es un modelo de base de datos.</w:t>
-      </w:r>
-    </w:p>
-    <w:p>
-      <w:pPr>
-        <w:ind w:left="708"/>
+      </w:pPr>
+    </w:p>
+    <w:p>
+      <w:pPr>
         <w:rPr>
           <w:rFonts w:ascii="Arial" w:hAnsi="Arial" w:cs="Arial"/>
           <w:sz w:val="24"/>
@@ -2668,19 +2908,19 @@
           <w:szCs w:val="24"/>
           <w:lang w:val="es-US" w:eastAsia="es-US"/>
         </w:rPr>
-        <w:t>https://www.lucidchart.com/pages/es/que-es-un-modelo-de-base-de-</w:t>
-      </w:r>
-    </w:p>
-    <w:p>
-      <w:pPr>
-        <w:ind w:left="708"/>
+        <w:t xml:space="preserve">Inc., L. (2010, </w:t>
+      </w:r>
+      <w:proofErr w:type="spellStart"/>
+      <w:r>
         <w:rPr>
           <w:rFonts w:ascii="Arial" w:hAnsi="Arial" w:cs="Arial"/>
           <w:sz w:val="24"/>
           <w:szCs w:val="24"/>
           <w:lang w:val="es-US" w:eastAsia="es-US"/>
         </w:rPr>
-      </w:pPr>
+        <w:t>January</w:t>
+      </w:r>
+      <w:proofErr w:type="spellEnd"/>
       <w:r>
         <w:rPr>
           <w:rFonts w:ascii="Arial" w:hAnsi="Arial" w:cs="Arial"/>
@@ -2688,7 +2928,7 @@
           <w:szCs w:val="24"/>
           <w:lang w:val="es-US" w:eastAsia="es-US"/>
         </w:rPr>
-        <w:t>datos#:~:text=Un%20modelo%20de%20base%20de%20datos%20muestra%20la%20</w:t>
+        <w:t xml:space="preserve"> 18). Qué es un modelo de base de datos.</w:t>
       </w:r>
     </w:p>
     <w:p>
@@ -2708,7 +2948,7 @@
           <w:szCs w:val="24"/>
           <w:lang w:val="es-US" w:eastAsia="es-US"/>
         </w:rPr>
-        <w:t>estructura%20l%C3%B3gica,c%C3%B3mo%20se%20accede%20a%20ellos.</w:t>
+        <w:t>https://www.lucidchart.com/pages/es/que-es-un-modelo-de-base-de-</w:t>
       </w:r>
     </w:p>
     <w:p>
@@ -2721,16 +2961,16 @@
           <w:lang w:val="es-US" w:eastAsia="es-US"/>
         </w:rPr>
       </w:pPr>
-    </w:p>
-    <w:p>
-      <w:pPr>
+      <w:r>
         <w:rPr>
           <w:rFonts w:ascii="Arial" w:hAnsi="Arial" w:cs="Arial"/>
           <w:sz w:val="24"/>
           <w:szCs w:val="24"/>
           <w:lang w:val="es-US" w:eastAsia="es-US"/>
         </w:rPr>
-      </w:pPr>
+        <w:t>datos</w:t>
+      </w:r>
+      <w:proofErr w:type="gramStart"/>
       <w:r>
         <w:rPr>
           <w:rFonts w:ascii="Arial" w:hAnsi="Arial" w:cs="Arial"/>
@@ -2738,39 +2978,39 @@
           <w:szCs w:val="24"/>
           <w:lang w:val="es-US" w:eastAsia="es-US"/>
         </w:rPr>
-        <w:t>Torrejón, H. C. (2022, November 24). Cómo realizar la Normalización de bases de Datos y</w:t>
-      </w:r>
-    </w:p>
-    <w:p>
-      <w:pPr>
-        <w:ind w:left="708"/>
+        <w:t>#:~</w:t>
+      </w:r>
+      <w:proofErr w:type="gramEnd"/>
+      <w:r>
         <w:rPr>
           <w:rFonts w:ascii="Arial" w:hAnsi="Arial" w:cs="Arial"/>
           <w:sz w:val="24"/>
           <w:szCs w:val="24"/>
           <w:lang w:val="es-US" w:eastAsia="es-US"/>
         </w:rPr>
-      </w:pPr>
-      <w:r>
+        <w:t>:text=Un%20modelo%20de%20base%20de%20datos%20muestra%20la%20</w:t>
+      </w:r>
+    </w:p>
+    <w:p>
+      <w:pPr>
+        <w:ind w:left="708"/>
         <w:rPr>
           <w:rFonts w:ascii="Arial" w:hAnsi="Arial" w:cs="Arial"/>
           <w:sz w:val="24"/>
           <w:szCs w:val="24"/>
           <w:lang w:val="es-US" w:eastAsia="es-US"/>
         </w:rPr>
-        <w:t>Por Qué. OpenWebinars.net. https://openwebinars.net/blog/como-realizar-la-</w:t>
-      </w:r>
-    </w:p>
-    <w:p>
-      <w:pPr>
-        <w:ind w:left="708"/>
+      </w:pPr>
+      <w:r>
         <w:rPr>
           <w:rFonts w:ascii="Arial" w:hAnsi="Arial" w:cs="Arial"/>
           <w:sz w:val="24"/>
           <w:szCs w:val="24"/>
           <w:lang w:val="es-US" w:eastAsia="es-US"/>
         </w:rPr>
-      </w:pPr>
+        <w:t>estructura%20l%C3%B3</w:t>
+      </w:r>
+      <w:proofErr w:type="gramStart"/>
       <w:r>
         <w:rPr>
           <w:rFonts w:ascii="Arial" w:hAnsi="Arial" w:cs="Arial"/>
@@ -2778,7 +3018,138 @@
           <w:szCs w:val="24"/>
           <w:lang w:val="es-US" w:eastAsia="es-US"/>
         </w:rPr>
-        <w:t>normalizacion-de-bases-de-datos-y-por-que/</w:t>
+        <w:t>gica,c</w:t>
+      </w:r>
+      <w:proofErr w:type="gramEnd"/>
+      <w:r>
+        <w:rPr>
+          <w:rFonts w:ascii="Arial" w:hAnsi="Arial" w:cs="Arial"/>
+          <w:sz w:val="24"/>
+          <w:szCs w:val="24"/>
+          <w:lang w:val="es-US" w:eastAsia="es-US"/>
+        </w:rPr>
+        <w:t>%C3%B3mo%20se%20accede%20a%20ellos.</w:t>
+      </w:r>
+    </w:p>
+    <w:p>
+      <w:pPr>
+        <w:ind w:left="708"/>
+        <w:rPr>
+          <w:rFonts w:ascii="Arial" w:hAnsi="Arial" w:cs="Arial"/>
+          <w:sz w:val="24"/>
+          <w:szCs w:val="24"/>
+          <w:lang w:val="es-US" w:eastAsia="es-US"/>
+        </w:rPr>
+      </w:pPr>
+    </w:p>
+    <w:p>
+      <w:pPr>
+        <w:rPr>
+          <w:rFonts w:ascii="Arial" w:hAnsi="Arial" w:cs="Arial"/>
+          <w:sz w:val="24"/>
+          <w:szCs w:val="24"/>
+          <w:lang w:val="es-US" w:eastAsia="es-US"/>
+        </w:rPr>
+      </w:pPr>
+      <w:r>
+        <w:rPr>
+          <w:rFonts w:ascii="Arial" w:hAnsi="Arial" w:cs="Arial"/>
+          <w:sz w:val="24"/>
+          <w:szCs w:val="24"/>
+          <w:lang w:val="es-US" w:eastAsia="es-US"/>
+        </w:rPr>
+        <w:t xml:space="preserve">Torrejón, H. C. (2022, </w:t>
+      </w:r>
+      <w:proofErr w:type="spellStart"/>
+      <w:r>
+        <w:rPr>
+          <w:rFonts w:ascii="Arial" w:hAnsi="Arial" w:cs="Arial"/>
+          <w:sz w:val="24"/>
+          <w:szCs w:val="24"/>
+          <w:lang w:val="es-US" w:eastAsia="es-US"/>
+        </w:rPr>
+        <w:t>November</w:t>
+      </w:r>
+      <w:proofErr w:type="spellEnd"/>
+      <w:r>
+        <w:rPr>
+          <w:rFonts w:ascii="Arial" w:hAnsi="Arial" w:cs="Arial"/>
+          <w:sz w:val="24"/>
+          <w:szCs w:val="24"/>
+          <w:lang w:val="es-US" w:eastAsia="es-US"/>
+        </w:rPr>
+        <w:t xml:space="preserve"> 24). Cómo realizar la Normalización de bases de Datos y</w:t>
+      </w:r>
+    </w:p>
+    <w:p>
+      <w:pPr>
+        <w:ind w:left="708"/>
+        <w:rPr>
+          <w:rFonts w:ascii="Arial" w:hAnsi="Arial" w:cs="Arial"/>
+          <w:sz w:val="24"/>
+          <w:szCs w:val="24"/>
+          <w:lang w:val="es-US" w:eastAsia="es-US"/>
+        </w:rPr>
+      </w:pPr>
+      <w:r>
+        <w:rPr>
+          <w:rFonts w:ascii="Arial" w:hAnsi="Arial" w:cs="Arial"/>
+          <w:sz w:val="24"/>
+          <w:szCs w:val="24"/>
+          <w:lang w:val="es-US" w:eastAsia="es-US"/>
+        </w:rPr>
+        <w:t>Por Qué. OpenWebinars.net. https://openwebinars.net/blog/como-realizar-la-</w:t>
+      </w:r>
+    </w:p>
+    <w:p>
+      <w:pPr>
+        <w:ind w:left="708"/>
+        <w:rPr>
+          <w:rFonts w:ascii="Arial" w:hAnsi="Arial" w:cs="Arial"/>
+          <w:sz w:val="24"/>
+          <w:szCs w:val="24"/>
+          <w:lang w:val="es-US" w:eastAsia="es-US"/>
+        </w:rPr>
+      </w:pPr>
+      <w:proofErr w:type="spellStart"/>
+      <w:r>
+        <w:rPr>
+          <w:rFonts w:ascii="Arial" w:hAnsi="Arial" w:cs="Arial"/>
+          <w:sz w:val="24"/>
+          <w:szCs w:val="24"/>
+          <w:lang w:val="es-US" w:eastAsia="es-US"/>
+        </w:rPr>
+        <w:t>normalizacion</w:t>
+      </w:r>
+      <w:proofErr w:type="spellEnd"/>
+      <w:r>
+        <w:rPr>
+          <w:rFonts w:ascii="Arial" w:hAnsi="Arial" w:cs="Arial"/>
+          <w:sz w:val="24"/>
+          <w:szCs w:val="24"/>
+          <w:lang w:val="es-US" w:eastAsia="es-US"/>
+        </w:rPr>
+        <w:t>-</w:t>
+      </w:r>
+      <w:proofErr w:type="spellStart"/>
+      <w:r>
+        <w:rPr>
+          <w:rFonts w:ascii="Arial" w:hAnsi="Arial" w:cs="Arial"/>
+          <w:sz w:val="24"/>
+          <w:szCs w:val="24"/>
+          <w:lang w:val="es-US" w:eastAsia="es-US"/>
+        </w:rPr>
+        <w:t>de-bases-de-datos-y-por-que</w:t>
+      </w:r>
+      <w:proofErr w:type="spellEnd"/>
+      <w:r>
+        <w:rPr>
+          <w:rFonts w:ascii="Arial" w:hAnsi="Arial" w:cs="Arial"/>
+          <w:sz w:val="24"/>
+          <w:szCs w:val="24"/>
+          <w:lang w:val="es-US" w:eastAsia="es-US"/>
+        </w:rPr>
+        <w:t>/</w:t>
       </w:r>
     </w:p>
     <w:p>
@@ -2797,8 +3168,8 @@
     </w:p>
     <w:sectPr>
       <w:type w:val="continuous"/>
-      <w:pgSz w:w="12240" w:h="15840"/>
-      <w:pgMar w:top="1440" w:right="1080" w:bottom="1440" w:left="1080" w:header="709" w:footer="709" w:gutter="284"/>
+      <w:pgSz w:w="12240" w:h="15840" w:code="1"/>
+      <w:pgMar w:top="1440" w:right="1077" w:bottom="1440" w:left="1077" w:header="709" w:footer="709" w:gutter="284"/>
       <w:pgBorders w:offsetFrom="page">
         <w:top w:val="single" w:sz="4" w:space="24" w:color="auto"/>
         <w:left w:val="single" w:sz="4" w:space="24" w:color="auto"/>
@@ -2813,7 +3184,7 @@
 </file>
 
 <file path=word/endnotes.xml><?xml version="1.0" encoding="utf-8"?>
-<w:endnotes xmlns:wpc="http://schemas.microsoft.com/office/word/2010/wordprocessingCanvas" xmlns:mc="http://schemas.openxmlformats.org/markup-compatibility/2006" xmlns:o="urn:schemas-microsoft-com:office:office" xmlns:r="http://schemas.openxmlformats.org/officeDocument/2006/relationships" xmlns:m="http://schemas.openxmlformats.org/officeDocument/2006/math" xmlns:v="urn:schemas-microsoft-com:vml" xmlns:wp14="http://schemas.microsoft.com/office/word/2010/wordprocessingDrawing" xmlns:wp="http://schemas.openxmlformats.org/drawingml/2006/wordprocessingDrawing" xmlns:w10="urn:schemas-microsoft-com:office:word" xmlns:w="http://schemas.openxmlformats.org/wordprocessingml/2006/main" xmlns:w14="http://schemas.microsoft.com/office/word/2010/wordml" xmlns:w15="http://schemas.microsoft.com/office/word/2012/wordml" xmlns:wpg="http://schemas.microsoft.com/office/word/2010/wordprocessingGroup" xmlns:wpi="http://schemas.microsoft.com/office/word/2010/wordprocessingInk" xmlns:wne="http://schemas.microsoft.com/office/word/2006/wordml" xmlns:wps="http://schemas.microsoft.com/office/word/2010/wordprocessingShape" mc:Ignorable="w14 w15 wp14">
+<w:endnotes xmlns:wpc="http://schemas.microsoft.com/office/word/2010/wordprocessingCanvas" xmlns:cx="http://schemas.microsoft.com/office/drawing/2014/chartex" xmlns:cx1="http://schemas.microsoft.com/office/drawing/2015/9/8/chartex" xmlns:cx2="http://schemas.microsoft.com/office/drawing/2015/10/21/chartex" xmlns:cx3="http://schemas.microsoft.com/office/drawing/2016/5/9/chartex" xmlns:cx4="http://schemas.microsoft.com/office/drawing/2016/5/10/chartex" xmlns:cx5="http://schemas.microsoft.com/office/drawing/2016/5/11/chartex" xmlns:cx6="http://schemas.microsoft.com/office/drawing/2016/5/12/chartex" xmlns:cx7="http://schemas.microsoft.com/office/drawing/2016/5/13/chartex" xmlns:cx8="http://schemas.microsoft.com/office/drawing/2016/5/14/chartex" xmlns:mc="http://schemas.openxmlformats.org/markup-compatibility/2006" xmlns:aink="http://schemas.microsoft.com/office/drawing/2016/ink" xmlns:am3d="http://schemas.microsoft.com/office/drawing/2017/model3d" xmlns:o="urn:schemas-microsoft-com:office:office" xmlns:oel="http://schemas.microsoft.com/office/2019/extlst" xmlns:r="http://schemas.openxmlformats.org/officeDocument/2006/relationships" xmlns:m="http://schemas.openxmlformats.org/officeDocument/2006/math" xmlns:v="urn:schemas-microsoft-com:vml" xmlns:wp14="http://schemas.microsoft.com/office/word/2010/wordprocessingDrawing" xmlns:wp="http://schemas.openxmlformats.org/drawingml/2006/wordprocessingDrawing" xmlns:w10="urn:schemas-microsoft-com:office:word" xmlns:w="http://schemas.openxmlformats.org/wordprocessingml/2006/main" xmlns:w14="http://schemas.microsoft.com/office/word/2010/wordml" xmlns:w15="http://schemas.microsoft.com/office/word/2012/wordml" xmlns:w16cex="http://schemas.microsoft.com/office/word/2018/wordml/cex" xmlns:w16cid="http://schemas.microsoft.com/office/word/2016/wordml/cid" xmlns:w16="http://schemas.microsoft.com/office/word/2018/wordml" xmlns:w16du="http://schemas.microsoft.com/office/word/2023/wordml/word16du" xmlns:w16sdtdh="http://schemas.microsoft.com/office/word/2020/wordml/sdtdatahash" xmlns:w16se="http://schemas.microsoft.com/office/word/2015/wordml/symex" xmlns:wpg="http://schemas.microsoft.com/office/word/2010/wordprocessingGroup" xmlns:wpi="http://schemas.microsoft.com/office/word/2010/wordprocessingInk" xmlns:wne="http://schemas.microsoft.com/office/word/2006/wordml" xmlns:wps="http://schemas.microsoft.com/office/word/2010/wordprocessingShape" mc:Ignorable="w14 w15 w16se w16cid w16 w16cex w16sdtdh w16du wp14">
   <w:endnote w:type="separator" w:id="-1">
     <w:p>
       <w:pPr>
@@ -2838,22 +3209,22 @@
 </file>
 
 <file path=word/footer1.xml><?xml version="1.0" encoding="utf-8"?>
-<w:ftr xmlns:wpc="http://schemas.microsoft.com/office/word/2010/wordprocessingCanvas" xmlns:mc="http://schemas.openxmlformats.org/markup-compatibility/2006" xmlns:o="urn:schemas-microsoft-com:office:office" xmlns:r="http://schemas.openxmlformats.org/officeDocument/2006/relationships" xmlns:m="http://schemas.openxmlformats.org/officeDocument/2006/math" xmlns:v="urn:schemas-microsoft-com:vml" xmlns:wp14="http://schemas.microsoft.com/office/word/2010/wordprocessingDrawing" xmlns:wp="http://schemas.openxmlformats.org/drawingml/2006/wordprocessingDrawing" xmlns:w10="urn:schemas-microsoft-com:office:word" xmlns:w="http://schemas.openxmlformats.org/wordprocessingml/2006/main" xmlns:w14="http://schemas.microsoft.com/office/word/2010/wordml" xmlns:w15="http://schemas.microsoft.com/office/word/2012/wordml" xmlns:wpg="http://schemas.microsoft.com/office/word/2010/wordprocessingGroup" xmlns:wpi="http://schemas.microsoft.com/office/word/2010/wordprocessingInk" xmlns:wne="http://schemas.microsoft.com/office/word/2006/wordml" xmlns:wps="http://schemas.microsoft.com/office/word/2010/wordprocessingShape" mc:Ignorable="w14 w15 wp14">
+<w:ftr xmlns:wpc="http://schemas.microsoft.com/office/word/2010/wordprocessingCanvas" xmlns:cx="http://schemas.microsoft.com/office/drawing/2014/chartex" xmlns:cx1="http://schemas.microsoft.com/office/drawing/2015/9/8/chartex" xmlns:cx2="http://schemas.microsoft.com/office/drawing/2015/10/21/chartex" xmlns:cx3="http://schemas.microsoft.com/office/drawing/2016/5/9/chartex" xmlns:cx4="http://schemas.microsoft.com/office/drawing/2016/5/10/chartex" xmlns:cx5="http://schemas.microsoft.com/office/drawing/2016/5/11/chartex" xmlns:cx6="http://schemas.microsoft.com/office/drawing/2016/5/12/chartex" xmlns:cx7="http://schemas.microsoft.com/office/drawing/2016/5/13/chartex" xmlns:cx8="http://schemas.microsoft.com/office/drawing/2016/5/14/chartex" xmlns:mc="http://schemas.openxmlformats.org/markup-compatibility/2006" xmlns:aink="http://schemas.microsoft.com/office/drawing/2016/ink" xmlns:am3d="http://schemas.microsoft.com/office/drawing/2017/model3d" xmlns:o="urn:schemas-microsoft-com:office:office" xmlns:oel="http://schemas.microsoft.com/office/2019/extlst" xmlns:r="http://schemas.openxmlformats.org/officeDocument/2006/relationships" xmlns:m="http://schemas.openxmlformats.org/officeDocument/2006/math" xmlns:v="urn:schemas-microsoft-com:vml" xmlns:wp14="http://schemas.microsoft.com/office/word/2010/wordprocessingDrawing" xmlns:wp="http://schemas.openxmlformats.org/drawingml/2006/wordprocessingDrawing" xmlns:w10="urn:schemas-microsoft-com:office:word" xmlns:w="http://schemas.openxmlformats.org/wordprocessingml/2006/main" xmlns:w14="http://schemas.microsoft.com/office/word/2010/wordml" xmlns:w15="http://schemas.microsoft.com/office/word/2012/wordml" xmlns:w16cex="http://schemas.microsoft.com/office/word/2018/wordml/cex" xmlns:w16cid="http://schemas.microsoft.com/office/word/2016/wordml/cid" xmlns:w16="http://schemas.microsoft.com/office/word/2018/wordml" xmlns:w16du="http://schemas.microsoft.com/office/word/2023/wordml/word16du" xmlns:w16sdtdh="http://schemas.microsoft.com/office/word/2020/wordml/sdtdatahash" xmlns:w16se="http://schemas.microsoft.com/office/word/2015/wordml/symex" xmlns:wpg="http://schemas.microsoft.com/office/word/2010/wordprocessingGroup" xmlns:wpi="http://schemas.microsoft.com/office/word/2010/wordprocessingInk" xmlns:wne="http://schemas.microsoft.com/office/word/2006/wordml" xmlns:wps="http://schemas.microsoft.com/office/word/2010/wordprocessingShape" mc:Ignorable="w14 w15 w16se w16cid w16 w16cex w16sdtdh w16du wp14">
   <w:p>
     <w:pPr>
-      <w:pStyle w:val="Piedepgina"/>
+      <w:pStyle w:val="Footer"/>
     </w:pPr>
   </w:p>
   <w:p>
     <w:pPr>
-      <w:pStyle w:val="Piedepgina"/>
+      <w:pStyle w:val="Footer"/>
     </w:pPr>
   </w:p>
 </w:ftr>
 </file>
 
 <file path=word/footnotes.xml><?xml version="1.0" encoding="utf-8"?>
-<w:footnotes xmlns:wpc="http://schemas.microsoft.com/office/word/2010/wordprocessingCanvas" xmlns:mc="http://schemas.openxmlformats.org/markup-compatibility/2006" xmlns:o="urn:schemas-microsoft-com:office:office" xmlns:r="http://schemas.openxmlformats.org/officeDocument/2006/relationships" xmlns:m="http://schemas.openxmlformats.org/officeDocument/2006/math" xmlns:v="urn:schemas-microsoft-com:vml" xmlns:wp14="http://schemas.microsoft.com/office/word/2010/wordprocessingDrawing" xmlns:wp="http://schemas.openxmlformats.org/drawingml/2006/wordprocessingDrawing" xmlns:w10="urn:schemas-microsoft-com:office:word" xmlns:w="http://schemas.openxmlformats.org/wordprocessingml/2006/main" xmlns:w14="http://schemas.microsoft.com/office/word/2010/wordml" xmlns:w15="http://schemas.microsoft.com/office/word/2012/wordml" xmlns:wpg="http://schemas.microsoft.com/office/word/2010/wordprocessingGroup" xmlns:wpi="http://schemas.microsoft.com/office/word/2010/wordprocessingInk" xmlns:wne="http://schemas.microsoft.com/office/word/2006/wordml" xmlns:wps="http://schemas.microsoft.com/office/word/2010/wordprocessingShape" mc:Ignorable="w14 w15 wp14">
+<w:footnotes xmlns:wpc="http://schemas.microsoft.com/office/word/2010/wordprocessingCanvas" xmlns:cx="http://schemas.microsoft.com/office/drawing/2014/chartex" xmlns:cx1="http://schemas.microsoft.com/office/drawing/2015/9/8/chartex" xmlns:cx2="http://schemas.microsoft.com/office/drawing/2015/10/21/chartex" xmlns:cx3="http://schemas.microsoft.com/office/drawing/2016/5/9/chartex" xmlns:cx4="http://schemas.microsoft.com/office/drawing/2016/5/10/chartex" xmlns:cx5="http://schemas.microsoft.com/office/drawing/2016/5/11/chartex" xmlns:cx6="http://schemas.microsoft.com/office/drawing/2016/5/12/chartex" xmlns:cx7="http://schemas.microsoft.com/office/drawing/2016/5/13/chartex" xmlns:cx8="http://schemas.microsoft.com/office/drawing/2016/5/14/chartex" xmlns:mc="http://schemas.openxmlformats.org/markup-compatibility/2006" xmlns:aink="http://schemas.microsoft.com/office/drawing/2016/ink" xmlns:am3d="http://schemas.microsoft.com/office/drawing/2017/model3d" xmlns:o="urn:schemas-microsoft-com:office:office" xmlns:oel="http://schemas.microsoft.com/office/2019/extlst" xmlns:r="http://schemas.openxmlformats.org/officeDocument/2006/relationships" xmlns:m="http://schemas.openxmlformats.org/officeDocument/2006/math" xmlns:v="urn:schemas-microsoft-com:vml" xmlns:wp14="http://schemas.microsoft.com/office/word/2010/wordprocessingDrawing" xmlns:wp="http://schemas.openxmlformats.org/drawingml/2006/wordprocessingDrawing" xmlns:w10="urn:schemas-microsoft-com:office:word" xmlns:w="http://schemas.openxmlformats.org/wordprocessingml/2006/main" xmlns:w14="http://schemas.microsoft.com/office/word/2010/wordml" xmlns:w15="http://schemas.microsoft.com/office/word/2012/wordml" xmlns:w16cex="http://schemas.microsoft.com/office/word/2018/wordml/cex" xmlns:w16cid="http://schemas.microsoft.com/office/word/2016/wordml/cid" xmlns:w16="http://schemas.microsoft.com/office/word/2018/wordml" xmlns:w16du="http://schemas.microsoft.com/office/word/2023/wordml/word16du" xmlns:w16sdtdh="http://schemas.microsoft.com/office/word/2020/wordml/sdtdatahash" xmlns:w16se="http://schemas.microsoft.com/office/word/2015/wordml/symex" xmlns:wpg="http://schemas.microsoft.com/office/word/2010/wordprocessingGroup" xmlns:wpi="http://schemas.microsoft.com/office/word/2010/wordprocessingInk" xmlns:wne="http://schemas.microsoft.com/office/word/2006/wordml" xmlns:wps="http://schemas.microsoft.com/office/word/2010/wordprocessingShape" mc:Ignorable="w14 w15 w16se w16cid w16 w16cex w16sdtdh w16du wp14">
   <w:footnote w:type="separator" w:id="-1">
     <w:p>
       <w:pPr>
@@ -2878,7 +3249,7 @@
 </file>
 
 <file path=word/header1.xml><?xml version="1.0" encoding="utf-8"?>
-<w:hdr xmlns:wpc="http://schemas.microsoft.com/office/word/2010/wordprocessingCanvas" xmlns:mc="http://schemas.openxmlformats.org/markup-compatibility/2006" xmlns:o="urn:schemas-microsoft-com:office:office" xmlns:r="http://schemas.openxmlformats.org/officeDocument/2006/relationships" xmlns:m="http://schemas.openxmlformats.org/officeDocument/2006/math" xmlns:v="urn:schemas-microsoft-com:vml" xmlns:wp14="http://schemas.microsoft.com/office/word/2010/wordprocessingDrawing" xmlns:wp="http://schemas.openxmlformats.org/drawingml/2006/wordprocessingDrawing" xmlns:w10="urn:schemas-microsoft-com:office:word" xmlns:w="http://schemas.openxmlformats.org/wordprocessingml/2006/main" xmlns:w14="http://schemas.microsoft.com/office/word/2010/wordml" xmlns:w15="http://schemas.microsoft.com/office/word/2012/wordml" xmlns:wpg="http://schemas.microsoft.com/office/word/2010/wordprocessingGroup" xmlns:wpi="http://schemas.microsoft.com/office/word/2010/wordprocessingInk" xmlns:wne="http://schemas.microsoft.com/office/word/2006/wordml" xmlns:wps="http://schemas.microsoft.com/office/word/2010/wordprocessingShape" mc:Ignorable="w14 w15 wp14">
+<w:hdr xmlns:wpc="http://schemas.microsoft.com/office/word/2010/wordprocessingCanvas" xmlns:cx="http://schemas.microsoft.com/office/drawing/2014/chartex" xmlns:cx1="http://schemas.microsoft.com/office/drawing/2015/9/8/chartex" xmlns:cx2="http://schemas.microsoft.com/office/drawing/2015/10/21/chartex" xmlns:cx3="http://schemas.microsoft.com/office/drawing/2016/5/9/chartex" xmlns:cx4="http://schemas.microsoft.com/office/drawing/2016/5/10/chartex" xmlns:cx5="http://schemas.microsoft.com/office/drawing/2016/5/11/chartex" xmlns:cx6="http://schemas.microsoft.com/office/drawing/2016/5/12/chartex" xmlns:cx7="http://schemas.microsoft.com/office/drawing/2016/5/13/chartex" xmlns:cx8="http://schemas.microsoft.com/office/drawing/2016/5/14/chartex" xmlns:mc="http://schemas.openxmlformats.org/markup-compatibility/2006" xmlns:aink="http://schemas.microsoft.com/office/drawing/2016/ink" xmlns:am3d="http://schemas.microsoft.com/office/drawing/2017/model3d" xmlns:o="urn:schemas-microsoft-com:office:office" xmlns:oel="http://schemas.microsoft.com/office/2019/extlst" xmlns:r="http://schemas.openxmlformats.org/officeDocument/2006/relationships" xmlns:m="http://schemas.openxmlformats.org/officeDocument/2006/math" xmlns:v="urn:schemas-microsoft-com:vml" xmlns:wp14="http://schemas.microsoft.com/office/word/2010/wordprocessingDrawing" xmlns:wp="http://schemas.openxmlformats.org/drawingml/2006/wordprocessingDrawing" xmlns:w10="urn:schemas-microsoft-com:office:word" xmlns:w="http://schemas.openxmlformats.org/wordprocessingml/2006/main" xmlns:w14="http://schemas.microsoft.com/office/word/2010/wordml" xmlns:w15="http://schemas.microsoft.com/office/word/2012/wordml" xmlns:w16cex="http://schemas.microsoft.com/office/word/2018/wordml/cex" xmlns:w16cid="http://schemas.microsoft.com/office/word/2016/wordml/cid" xmlns:w16="http://schemas.microsoft.com/office/word/2018/wordml" xmlns:w16du="http://schemas.microsoft.com/office/word/2023/wordml/word16du" xmlns:w16sdtdh="http://schemas.microsoft.com/office/word/2020/wordml/sdtdatahash" xmlns:w16se="http://schemas.microsoft.com/office/word/2015/wordml/symex" xmlns:wpg="http://schemas.microsoft.com/office/word/2010/wordprocessingGroup" xmlns:wpi="http://schemas.microsoft.com/office/word/2010/wordprocessingInk" xmlns:wne="http://schemas.microsoft.com/office/word/2006/wordml" xmlns:wps="http://schemas.microsoft.com/office/word/2010/wordprocessingShape" mc:Ignorable="w14 w15 w16se w16cid w16 w16cex w16sdtdh w16du wp14">
   <w:sdt>
     <w:sdtPr>
       <w:id w:val="-1380699442"/>
@@ -2887,11 +3258,10 @@
         <w:docPartUnique/>
       </w:docPartObj>
     </w:sdtPr>
-    <w:sdtEndPr/>
     <w:sdtContent>
       <w:p>
         <w:pPr>
-          <w:pStyle w:val="Encabezado"/>
+          <w:pStyle w:val="Header"/>
           <w:jc w:val="right"/>
         </w:pPr>
         <w:r>
@@ -2918,15 +3288,15 @@
   </w:sdt>
   <w:p>
     <w:pPr>
-      <w:pStyle w:val="Encabezado"/>
+      <w:pStyle w:val="Header"/>
     </w:pPr>
   </w:p>
 </w:hdr>
 </file>
 
 <file path=word/numbering.xml><?xml version="1.0" encoding="utf-8"?>
-<w:numbering xmlns:wpc="http://schemas.microsoft.com/office/word/2010/wordprocessingCanvas" xmlns:mc="http://schemas.openxmlformats.org/markup-compatibility/2006" xmlns:o="urn:schemas-microsoft-com:office:office" xmlns:r="http://schemas.openxmlformats.org/officeDocument/2006/relationships" xmlns:m="http://schemas.openxmlformats.org/officeDocument/2006/math" xmlns:v="urn:schemas-microsoft-com:vml" xmlns:wp14="http://schemas.microsoft.com/office/word/2010/wordprocessingDrawing" xmlns:wp="http://schemas.openxmlformats.org/drawingml/2006/wordprocessingDrawing" xmlns:w10="urn:schemas-microsoft-com:office:word" xmlns:w="http://schemas.openxmlformats.org/wordprocessingml/2006/main" xmlns:w14="http://schemas.microsoft.com/office/word/2010/wordml" xmlns:w15="http://schemas.microsoft.com/office/word/2012/wordml" xmlns:wpg="http://schemas.microsoft.com/office/word/2010/wordprocessingGroup" xmlns:wpi="http://schemas.microsoft.com/office/word/2010/wordprocessingInk" xmlns:wne="http://schemas.microsoft.com/office/word/2006/wordml" xmlns:wps="http://schemas.microsoft.com/office/word/2010/wordprocessingShape" mc:Ignorable="w14 w15 wp14">
-  <w:abstractNum w:abstractNumId="0">
+<w:numbering xmlns:wpc="http://schemas.microsoft.com/office/word/2010/wordprocessingCanvas" xmlns:cx="http://schemas.microsoft.com/office/drawing/2014/chartex" xmlns:cx1="http://schemas.microsoft.com/office/drawing/2015/9/8/chartex" xmlns:cx2="http://schemas.microsoft.com/office/drawing/2015/10/21/chartex" xmlns:cx3="http://schemas.microsoft.com/office/drawing/2016/5/9/chartex" xmlns:cx4="http://schemas.microsoft.com/office/drawing/2016/5/10/chartex" xmlns:cx5="http://schemas.microsoft.com/office/drawing/2016/5/11/chartex" xmlns:cx6="http://schemas.microsoft.com/office/drawing/2016/5/12/chartex" xmlns:cx7="http://schemas.microsoft.com/office/drawing/2016/5/13/chartex" xmlns:cx8="http://schemas.microsoft.com/office/drawing/2016/5/14/chartex" xmlns:mc="http://schemas.openxmlformats.org/markup-compatibility/2006" xmlns:aink="http://schemas.microsoft.com/office/drawing/2016/ink" xmlns:am3d="http://schemas.microsoft.com/office/drawing/2017/model3d" xmlns:o="urn:schemas-microsoft-com:office:office" xmlns:oel="http://schemas.microsoft.com/office/2019/extlst" xmlns:r="http://schemas.openxmlformats.org/officeDocument/2006/relationships" xmlns:m="http://schemas.openxmlformats.org/officeDocument/2006/math" xmlns:v="urn:schemas-microsoft-com:vml" xmlns:wp14="http://schemas.microsoft.com/office/word/2010/wordprocessingDrawing" xmlns:wp="http://schemas.openxmlformats.org/drawingml/2006/wordprocessingDrawing" xmlns:w10="urn:schemas-microsoft-com:office:word" xmlns:w="http://schemas.openxmlformats.org/wordprocessingml/2006/main" xmlns:w14="http://schemas.microsoft.com/office/word/2010/wordml" xmlns:w15="http://schemas.microsoft.com/office/word/2012/wordml" xmlns:w16cex="http://schemas.microsoft.com/office/word/2018/wordml/cex" xmlns:w16cid="http://schemas.microsoft.com/office/word/2016/wordml/cid" xmlns:w16="http://schemas.microsoft.com/office/word/2018/wordml" xmlns:w16du="http://schemas.microsoft.com/office/word/2023/wordml/word16du" xmlns:w16sdtdh="http://schemas.microsoft.com/office/word/2020/wordml/sdtdatahash" xmlns:w16se="http://schemas.microsoft.com/office/word/2015/wordml/symex" xmlns:wpg="http://schemas.microsoft.com/office/word/2010/wordprocessingGroup" xmlns:wpi="http://schemas.microsoft.com/office/word/2010/wordprocessingInk" xmlns:wne="http://schemas.microsoft.com/office/word/2006/wordml" xmlns:wps="http://schemas.microsoft.com/office/word/2010/wordprocessingShape" mc:Ignorable="w14 w15 w16se w16cid w16 w16cex w16sdtdh w16du wp14">
+  <w:abstractNum w:abstractNumId="0" w15:restartNumberingAfterBreak="0">
     <w:nsid w:val="12184755"/>
     <w:multiLevelType w:val="multilevel"/>
     <w:tmpl w:val="A124574E"/>
@@ -3075,7 +3445,7 @@
       </w:rPr>
     </w:lvl>
   </w:abstractNum>
-  <w:abstractNum w:abstractNumId="1">
+  <w:abstractNum w:abstractNumId="1" w15:restartNumberingAfterBreak="0">
     <w:nsid w:val="1BFF336E"/>
     <w:multiLevelType w:val="hybridMultilevel"/>
     <w:tmpl w:val="631E0A18"/>
@@ -3189,7 +3559,7 @@
       </w:rPr>
     </w:lvl>
   </w:abstractNum>
-  <w:abstractNum w:abstractNumId="2">
+  <w:abstractNum w:abstractNumId="2" w15:restartNumberingAfterBreak="0">
     <w:nsid w:val="2E1B0CEB"/>
     <w:multiLevelType w:val="multilevel"/>
     <w:tmpl w:val="88025BB4"/>
@@ -3338,7 +3708,7 @@
       </w:rPr>
     </w:lvl>
   </w:abstractNum>
-  <w:abstractNum w:abstractNumId="3">
+  <w:abstractNum w:abstractNumId="3" w15:restartNumberingAfterBreak="0">
     <w:nsid w:val="313D1BF0"/>
     <w:multiLevelType w:val="hybridMultilevel"/>
     <w:tmpl w:val="159C6DD0"/>
@@ -3452,7 +3822,7 @@
       </w:rPr>
     </w:lvl>
   </w:abstractNum>
-  <w:abstractNum w:abstractNumId="4">
+  <w:abstractNum w:abstractNumId="4" w15:restartNumberingAfterBreak="0">
     <w:nsid w:val="5A6E04A0"/>
     <w:multiLevelType w:val="multilevel"/>
     <w:tmpl w:val="2E70CD10"/>
@@ -3601,7 +3971,7 @@
       </w:rPr>
     </w:lvl>
   </w:abstractNum>
-  <w:abstractNum w:abstractNumId="5">
+  <w:abstractNum w:abstractNumId="5" w15:restartNumberingAfterBreak="0">
     <w:nsid w:val="5FBB42BE"/>
     <w:multiLevelType w:val="hybridMultilevel"/>
     <w:tmpl w:val="80328854"/>
@@ -3690,7 +4060,7 @@
       </w:pPr>
     </w:lvl>
   </w:abstractNum>
-  <w:abstractNum w:abstractNumId="6">
+  <w:abstractNum w:abstractNumId="6" w15:restartNumberingAfterBreak="0">
     <w:nsid w:val="661D3D04"/>
     <w:multiLevelType w:val="hybridMultilevel"/>
     <w:tmpl w:val="0D34DE56"/>
@@ -3802,7 +4172,7 @@
       </w:rPr>
     </w:lvl>
   </w:abstractNum>
-  <w:abstractNum w:abstractNumId="7">
+  <w:abstractNum w:abstractNumId="7" w15:restartNumberingAfterBreak="0">
     <w:nsid w:val="6D291C73"/>
     <w:multiLevelType w:val="multilevel"/>
     <w:tmpl w:val="4BFC8D7E"/>
@@ -3951,7 +4321,7 @@
       </w:rPr>
     </w:lvl>
   </w:abstractNum>
-  <w:abstractNum w:abstractNumId="8">
+  <w:abstractNum w:abstractNumId="8" w15:restartNumberingAfterBreak="0">
     <w:nsid w:val="711A3ABC"/>
     <w:multiLevelType w:val="multilevel"/>
     <w:tmpl w:val="06A2F59A"/>
@@ -4100,7 +4470,7 @@
       </w:rPr>
     </w:lvl>
   </w:abstractNum>
-  <w:abstractNum w:abstractNumId="9">
+  <w:abstractNum w:abstractNumId="9" w15:restartNumberingAfterBreak="0">
     <w:nsid w:val="7E635E8F"/>
     <w:multiLevelType w:val="multilevel"/>
     <w:tmpl w:val="DA465420"/>
@@ -4249,41 +4619,41 @@
       </w:rPr>
     </w:lvl>
   </w:abstractNum>
-  <w:num w:numId="1">
+  <w:num w:numId="1" w16cid:durableId="48498744">
     <w:abstractNumId w:val="5"/>
   </w:num>
-  <w:num w:numId="2">
+  <w:num w:numId="2" w16cid:durableId="144785010">
     <w:abstractNumId w:val="6"/>
   </w:num>
-  <w:num w:numId="3">
+  <w:num w:numId="3" w16cid:durableId="1902405544">
     <w:abstractNumId w:val="8"/>
   </w:num>
-  <w:num w:numId="4">
+  <w:num w:numId="4" w16cid:durableId="437725407">
     <w:abstractNumId w:val="7"/>
   </w:num>
-  <w:num w:numId="5">
+  <w:num w:numId="5" w16cid:durableId="2107842429">
     <w:abstractNumId w:val="3"/>
   </w:num>
-  <w:num w:numId="6">
+  <w:num w:numId="6" w16cid:durableId="1354108966">
     <w:abstractNumId w:val="1"/>
   </w:num>
-  <w:num w:numId="7">
+  <w:num w:numId="7" w16cid:durableId="1019545037">
     <w:abstractNumId w:val="4"/>
   </w:num>
-  <w:num w:numId="8">
+  <w:num w:numId="8" w16cid:durableId="1450390318">
     <w:abstractNumId w:val="0"/>
   </w:num>
-  <w:num w:numId="9">
+  <w:num w:numId="9" w16cid:durableId="1908493077">
     <w:abstractNumId w:val="2"/>
   </w:num>
-  <w:num w:numId="10">
+  <w:num w:numId="10" w16cid:durableId="1759017499">
     <w:abstractNumId w:val="9"/>
   </w:num>
 </w:numbering>
 </file>
 
 <file path=word/styles.xml><?xml version="1.0" encoding="utf-8"?>
-<w:styles xmlns:mc="http://schemas.openxmlformats.org/markup-compatibility/2006" xmlns:r="http://schemas.openxmlformats.org/officeDocument/2006/relationships" xmlns:w="http://schemas.openxmlformats.org/wordprocessingml/2006/main" xmlns:w14="http://schemas.microsoft.com/office/word/2010/wordml" xmlns:w15="http://schemas.microsoft.com/office/word/2012/wordml" mc:Ignorable="w14 w15">
+<w:styles xmlns:mc="http://schemas.openxmlformats.org/markup-compatibility/2006" xmlns:r="http://schemas.openxmlformats.org/officeDocument/2006/relationships" xmlns:w="http://schemas.openxmlformats.org/wordprocessingml/2006/main" xmlns:w14="http://schemas.microsoft.com/office/word/2010/wordml" xmlns:w15="http://schemas.microsoft.com/office/word/2012/wordml" xmlns:w16cex="http://schemas.microsoft.com/office/word/2018/wordml/cex" xmlns:w16cid="http://schemas.microsoft.com/office/word/2016/wordml/cid" xmlns:w16="http://schemas.microsoft.com/office/word/2018/wordml" xmlns:w16du="http://schemas.microsoft.com/office/word/2023/wordml/word16du" xmlns:w16sdtdh="http://schemas.microsoft.com/office/word/2020/wordml/sdtdatahash" xmlns:w16se="http://schemas.microsoft.com/office/word/2015/wordml/symex" mc:Ignorable="w14 w15 w16se w16cid w16 w16cex w16sdtdh w16du">
   <w:docDefaults>
     <w:rPrDefault>
       <w:rPr>
@@ -4299,7 +4669,7 @@
       </w:pPr>
     </w:pPrDefault>
   </w:docDefaults>
-  <w:latentStyles w:defLockedState="0" w:defUIPriority="99" w:defSemiHidden="0" w:defUnhideWhenUsed="0" w:defQFormat="0" w:count="371">
+  <w:latentStyles w:defLockedState="0" w:defUIPriority="99" w:defSemiHidden="0" w:defUnhideWhenUsed="0" w:defQFormat="0" w:count="376">
     <w:lsdException w:name="Normal" w:uiPriority="0" w:qFormat="1"/>
     <w:lsdException w:name="heading 1" w:uiPriority="9" w:qFormat="1"/>
     <w:lsdException w:name="heading 2" w:semiHidden="1" w:uiPriority="9" w:unhideWhenUsed="1" w:qFormat="1"/>
@@ -4662,16 +5032,21 @@
     <w:lsdException w:name="List Table 5 Dark Accent 6" w:uiPriority="50"/>
     <w:lsdException w:name="List Table 6 Colorful Accent 6" w:uiPriority="51"/>
     <w:lsdException w:name="List Table 7 Colorful Accent 6" w:uiPriority="52"/>
+    <w:lsdException w:name="Mention" w:semiHidden="1" w:unhideWhenUsed="1"/>
+    <w:lsdException w:name="Smart Hyperlink" w:semiHidden="1" w:unhideWhenUsed="1"/>
+    <w:lsdException w:name="Hashtag" w:semiHidden="1" w:unhideWhenUsed="1"/>
+    <w:lsdException w:name="Unresolved Mention" w:semiHidden="1" w:unhideWhenUsed="1"/>
+    <w:lsdException w:name="Smart Link" w:semiHidden="1" w:unhideWhenUsed="1"/>
   </w:latentStyles>
   <w:style w:type="paragraph" w:default="1" w:styleId="Normal">
     <w:name w:val="Normal"/>
     <w:qFormat/>
   </w:style>
-  <w:style w:type="paragraph" w:styleId="Ttulo1">
+  <w:style w:type="paragraph" w:styleId="Heading1">
     <w:name w:val="heading 1"/>
     <w:basedOn w:val="Normal"/>
     <w:next w:val="Normal"/>
-    <w:link w:val="Ttulo1Car"/>
+    <w:link w:val="Heading1Char"/>
     <w:uiPriority w:val="9"/>
     <w:qFormat/>
     <w:rsid w:val="005C08E5"/>
@@ -4688,11 +5063,11 @@
       <w:szCs w:val="32"/>
     </w:rPr>
   </w:style>
-  <w:style w:type="paragraph" w:styleId="Ttulo2">
+  <w:style w:type="paragraph" w:styleId="Heading2">
     <w:name w:val="heading 2"/>
     <w:basedOn w:val="Normal"/>
     <w:next w:val="Normal"/>
-    <w:link w:val="Ttulo2Car"/>
+    <w:link w:val="Heading2Char"/>
     <w:uiPriority w:val="9"/>
     <w:unhideWhenUsed/>
     <w:qFormat/>
@@ -4710,11 +5085,11 @@
       <w:szCs w:val="26"/>
     </w:rPr>
   </w:style>
-  <w:style w:type="paragraph" w:styleId="Ttulo3">
+  <w:style w:type="paragraph" w:styleId="Heading3">
     <w:name w:val="heading 3"/>
     <w:basedOn w:val="Normal"/>
     <w:next w:val="Normal"/>
-    <w:link w:val="Ttulo3Car"/>
+    <w:link w:val="Heading3Char"/>
     <w:uiPriority w:val="9"/>
     <w:unhideWhenUsed/>
     <w:qFormat/>
@@ -4732,11 +5107,11 @@
       <w:szCs w:val="24"/>
     </w:rPr>
   </w:style>
-  <w:style w:type="paragraph" w:styleId="Ttulo4">
+  <w:style w:type="paragraph" w:styleId="Heading4">
     <w:name w:val="heading 4"/>
     <w:basedOn w:val="Normal"/>
     <w:next w:val="Normal"/>
-    <w:link w:val="Ttulo4Car"/>
+    <w:link w:val="Heading4Char"/>
     <w:uiPriority w:val="9"/>
     <w:unhideWhenUsed/>
     <w:qFormat/>
@@ -4754,13 +5129,13 @@
       <w:color w:val="365F91" w:themeColor="accent1" w:themeShade="BF"/>
     </w:rPr>
   </w:style>
-  <w:style w:type="character" w:default="1" w:styleId="Fuentedeprrafopredeter">
+  <w:style w:type="character" w:default="1" w:styleId="DefaultParagraphFont">
     <w:name w:val="Default Paragraph Font"/>
     <w:uiPriority w:val="1"/>
     <w:semiHidden/>
     <w:unhideWhenUsed/>
   </w:style>
-  <w:style w:type="table" w:default="1" w:styleId="Tablanormal">
+  <w:style w:type="table" w:default="1" w:styleId="TableNormal">
     <w:name w:val="Normal Table"/>
     <w:uiPriority w:val="99"/>
     <w:semiHidden/>
@@ -4775,16 +5150,16 @@
       </w:tblCellMar>
     </w:tblPr>
   </w:style>
-  <w:style w:type="numbering" w:default="1" w:styleId="Sinlista">
+  <w:style w:type="numbering" w:default="1" w:styleId="NoList">
     <w:name w:val="No List"/>
     <w:uiPriority w:val="99"/>
     <w:semiHidden/>
     <w:unhideWhenUsed/>
   </w:style>
-  <w:style w:type="paragraph" w:styleId="Textodeglobo">
+  <w:style w:type="paragraph" w:styleId="BalloonText">
     <w:name w:val="Balloon Text"/>
     <w:basedOn w:val="Normal"/>
-    <w:link w:val="TextodegloboCar"/>
+    <w:link w:val="BalloonTextChar"/>
     <w:uiPriority w:val="99"/>
     <w:semiHidden/>
     <w:unhideWhenUsed/>
@@ -4798,10 +5173,10 @@
       <w:szCs w:val="16"/>
     </w:rPr>
   </w:style>
-  <w:style w:type="character" w:customStyle="1" w:styleId="TextodegloboCar">
-    <w:name w:val="Texto de globo Car"/>
-    <w:basedOn w:val="Fuentedeprrafopredeter"/>
-    <w:link w:val="Textodeglobo"/>
+  <w:style w:type="character" w:customStyle="1" w:styleId="BalloonTextChar">
+    <w:name w:val="Balloon Text Char"/>
+    <w:basedOn w:val="DefaultParagraphFont"/>
+    <w:link w:val="BalloonText"/>
     <w:uiPriority w:val="99"/>
     <w:semiHidden/>
     <w:rsid w:val="002E1DC4"/>
@@ -4811,9 +5186,9 @@
       <w:szCs w:val="16"/>
     </w:rPr>
   </w:style>
-  <w:style w:type="character" w:styleId="Hipervnculo">
+  <w:style w:type="character" w:styleId="Hyperlink">
     <w:name w:val="Hyperlink"/>
-    <w:basedOn w:val="Fuentedeprrafopredeter"/>
+    <w:basedOn w:val="DefaultParagraphFont"/>
     <w:uiPriority w:val="99"/>
     <w:unhideWhenUsed/>
     <w:rsid w:val="00F7210D"/>
@@ -4822,10 +5197,10 @@
       <w:u w:val="single"/>
     </w:rPr>
   </w:style>
-  <w:style w:type="paragraph" w:styleId="Encabezado">
+  <w:style w:type="paragraph" w:styleId="Header">
     <w:name w:val="header"/>
     <w:basedOn w:val="Normal"/>
-    <w:link w:val="EncabezadoCar"/>
+    <w:link w:val="HeaderChar"/>
     <w:uiPriority w:val="99"/>
     <w:unhideWhenUsed/>
     <w:rsid w:val="0089353C"/>
@@ -4837,17 +5212,17 @@
       <w:spacing w:after="0" w:line="240" w:lineRule="auto"/>
     </w:pPr>
   </w:style>
-  <w:style w:type="character" w:customStyle="1" w:styleId="EncabezadoCar">
-    <w:name w:val="Encabezado Car"/>
-    <w:basedOn w:val="Fuentedeprrafopredeter"/>
-    <w:link w:val="Encabezado"/>
+  <w:style w:type="character" w:customStyle="1" w:styleId="HeaderChar">
+    <w:name w:val="Header Char"/>
+    <w:basedOn w:val="DefaultParagraphFont"/>
+    <w:link w:val="Header"/>
     <w:uiPriority w:val="99"/>
     <w:rsid w:val="0089353C"/>
   </w:style>
-  <w:style w:type="paragraph" w:styleId="Piedepgina">
+  <w:style w:type="paragraph" w:styleId="Footer">
     <w:name w:val="footer"/>
     <w:basedOn w:val="Normal"/>
-    <w:link w:val="PiedepginaCar"/>
+    <w:link w:val="FooterChar"/>
     <w:uiPriority w:val="99"/>
     <w:unhideWhenUsed/>
     <w:rsid w:val="0089353C"/>
@@ -4859,10 +5234,10 @@
       <w:spacing w:after="0" w:line="240" w:lineRule="auto"/>
     </w:pPr>
   </w:style>
-  <w:style w:type="character" w:customStyle="1" w:styleId="PiedepginaCar">
-    <w:name w:val="Pie de página Car"/>
-    <w:basedOn w:val="Fuentedeprrafopredeter"/>
-    <w:link w:val="Piedepgina"/>
+  <w:style w:type="character" w:customStyle="1" w:styleId="FooterChar">
+    <w:name w:val="Footer Char"/>
+    <w:basedOn w:val="DefaultParagraphFont"/>
+    <w:link w:val="Footer"/>
     <w:uiPriority w:val="99"/>
     <w:rsid w:val="0089353C"/>
   </w:style>
@@ -4885,13 +5260,13 @@
   </w:style>
   <w:style w:type="character" w:customStyle="1" w:styleId="url">
     <w:name w:val="url"/>
-    <w:basedOn w:val="Fuentedeprrafopredeter"/>
+    <w:basedOn w:val="DefaultParagraphFont"/>
     <w:rsid w:val="00C35109"/>
   </w:style>
-  <w:style w:type="character" w:customStyle="1" w:styleId="Ttulo1Car">
-    <w:name w:val="Título 1 Car"/>
-    <w:basedOn w:val="Fuentedeprrafopredeter"/>
-    <w:link w:val="Ttulo1"/>
+  <w:style w:type="character" w:customStyle="1" w:styleId="Heading1Char">
+    <w:name w:val="Heading 1 Char"/>
+    <w:basedOn w:val="DefaultParagraphFont"/>
+    <w:link w:val="Heading1"/>
     <w:uiPriority w:val="9"/>
     <w:rsid w:val="005C08E5"/>
     <w:rPr>
@@ -4901,9 +5276,9 @@
       <w:szCs w:val="32"/>
     </w:rPr>
   </w:style>
-  <w:style w:type="paragraph" w:styleId="TtulodeTDC">
+  <w:style w:type="paragraph" w:styleId="TOCHeading">
     <w:name w:val="TOC Heading"/>
-    <w:basedOn w:val="Ttulo1"/>
+    <w:basedOn w:val="Heading1"/>
     <w:next w:val="Normal"/>
     <w:uiPriority w:val="39"/>
     <w:unhideWhenUsed/>
@@ -4917,10 +5292,10 @@
       <w:lang w:val="es-US" w:eastAsia="es-US"/>
     </w:rPr>
   </w:style>
-  <w:style w:type="character" w:customStyle="1" w:styleId="Ttulo2Car">
-    <w:name w:val="Título 2 Car"/>
-    <w:basedOn w:val="Fuentedeprrafopredeter"/>
-    <w:link w:val="Ttulo2"/>
+  <w:style w:type="character" w:customStyle="1" w:styleId="Heading2Char">
+    <w:name w:val="Heading 2 Char"/>
+    <w:basedOn w:val="DefaultParagraphFont"/>
+    <w:link w:val="Heading2"/>
     <w:uiPriority w:val="9"/>
     <w:rsid w:val="005C08E5"/>
     <w:rPr>
@@ -4930,10 +5305,10 @@
       <w:szCs w:val="26"/>
     </w:rPr>
   </w:style>
-  <w:style w:type="character" w:customStyle="1" w:styleId="Ttulo3Car">
-    <w:name w:val="Título 3 Car"/>
-    <w:basedOn w:val="Fuentedeprrafopredeter"/>
-    <w:link w:val="Ttulo3"/>
+  <w:style w:type="character" w:customStyle="1" w:styleId="Heading3Char">
+    <w:name w:val="Heading 3 Char"/>
+    <w:basedOn w:val="DefaultParagraphFont"/>
+    <w:link w:val="Heading3"/>
     <w:uiPriority w:val="9"/>
     <w:rsid w:val="005C08E5"/>
     <w:rPr>
@@ -4943,10 +5318,10 @@
       <w:szCs w:val="24"/>
     </w:rPr>
   </w:style>
-  <w:style w:type="character" w:customStyle="1" w:styleId="Ttulo4Car">
-    <w:name w:val="Título 4 Car"/>
-    <w:basedOn w:val="Fuentedeprrafopredeter"/>
-    <w:link w:val="Ttulo4"/>
+  <w:style w:type="character" w:customStyle="1" w:styleId="Heading4Char">
+    <w:name w:val="Heading 4 Char"/>
+    <w:basedOn w:val="DefaultParagraphFont"/>
+    <w:link w:val="Heading4"/>
     <w:uiPriority w:val="9"/>
     <w:rsid w:val="005C08E5"/>
     <w:rPr>
@@ -4956,7 +5331,7 @@
       <w:color w:val="365F91" w:themeColor="accent1" w:themeShade="BF"/>
     </w:rPr>
   </w:style>
-  <w:style w:type="paragraph" w:styleId="TDC2">
+  <w:style w:type="paragraph" w:styleId="TOC2">
     <w:name w:val="toc 2"/>
     <w:basedOn w:val="Normal"/>
     <w:next w:val="Normal"/>
@@ -4969,7 +5344,7 @@
       <w:ind w:left="220"/>
     </w:pPr>
   </w:style>
-  <w:style w:type="paragraph" w:styleId="TDC3">
+  <w:style w:type="paragraph" w:styleId="TOC3">
     <w:name w:val="toc 3"/>
     <w:basedOn w:val="Normal"/>
     <w:next w:val="Normal"/>
@@ -4982,7 +5357,7 @@
       <w:ind w:left="440"/>
     </w:pPr>
   </w:style>
-  <w:style w:type="paragraph" w:styleId="TDC1">
+  <w:style w:type="paragraph" w:styleId="TOC1">
     <w:name w:val="toc 1"/>
     <w:basedOn w:val="Normal"/>
     <w:next w:val="Normal"/>
@@ -4998,7 +5373,7 @@
       <w:lang w:val="es-US" w:eastAsia="es-US"/>
     </w:rPr>
   </w:style>
-  <w:style w:type="paragraph" w:styleId="Prrafodelista">
+  <w:style w:type="paragraph" w:styleId="ListParagraph">
     <w:name w:val="List Paragraph"/>
     <w:basedOn w:val="Normal"/>
     <w:uiPriority w:val="34"/>
@@ -5009,7 +5384,7 @@
       <w:contextualSpacing/>
     </w:pPr>
   </w:style>
-  <w:style w:type="paragraph" w:styleId="ndice1">
+  <w:style w:type="paragraph" w:styleId="Index1">
     <w:name w:val="index 1"/>
     <w:basedOn w:val="Normal"/>
     <w:next w:val="Normal"/>
@@ -5027,7 +5402,7 @@
       <w:szCs w:val="18"/>
     </w:rPr>
   </w:style>
-  <w:style w:type="paragraph" w:styleId="ndice2">
+  <w:style w:type="paragraph" w:styleId="Index2">
     <w:name w:val="index 2"/>
     <w:basedOn w:val="Normal"/>
     <w:next w:val="Normal"/>
@@ -5045,7 +5420,7 @@
       <w:szCs w:val="18"/>
     </w:rPr>
   </w:style>
-  <w:style w:type="paragraph" w:styleId="ndice3">
+  <w:style w:type="paragraph" w:styleId="Index3">
     <w:name w:val="index 3"/>
     <w:basedOn w:val="Normal"/>
     <w:next w:val="Normal"/>
@@ -5063,7 +5438,7 @@
       <w:szCs w:val="18"/>
     </w:rPr>
   </w:style>
-  <w:style w:type="paragraph" w:styleId="ndice4">
+  <w:style w:type="paragraph" w:styleId="Index4">
     <w:name w:val="index 4"/>
     <w:basedOn w:val="Normal"/>
     <w:next w:val="Normal"/>
@@ -5081,7 +5456,7 @@
       <w:szCs w:val="18"/>
     </w:rPr>
   </w:style>
-  <w:style w:type="paragraph" w:styleId="ndice5">
+  <w:style w:type="paragraph" w:styleId="Index5">
     <w:name w:val="index 5"/>
     <w:basedOn w:val="Normal"/>
     <w:next w:val="Normal"/>
@@ -5099,7 +5474,7 @@
       <w:szCs w:val="18"/>
     </w:rPr>
   </w:style>
-  <w:style w:type="paragraph" w:styleId="ndice6">
+  <w:style w:type="paragraph" w:styleId="Index6">
     <w:name w:val="index 6"/>
     <w:basedOn w:val="Normal"/>
     <w:next w:val="Normal"/>
@@ -5117,7 +5492,7 @@
       <w:szCs w:val="18"/>
     </w:rPr>
   </w:style>
-  <w:style w:type="paragraph" w:styleId="ndice7">
+  <w:style w:type="paragraph" w:styleId="Index7">
     <w:name w:val="index 7"/>
     <w:basedOn w:val="Normal"/>
     <w:next w:val="Normal"/>
@@ -5135,7 +5510,7 @@
       <w:szCs w:val="18"/>
     </w:rPr>
   </w:style>
-  <w:style w:type="paragraph" w:styleId="ndice8">
+  <w:style w:type="paragraph" w:styleId="Index8">
     <w:name w:val="index 8"/>
     <w:basedOn w:val="Normal"/>
     <w:next w:val="Normal"/>
@@ -5153,7 +5528,7 @@
       <w:szCs w:val="18"/>
     </w:rPr>
   </w:style>
-  <w:style w:type="paragraph" w:styleId="ndice9">
+  <w:style w:type="paragraph" w:styleId="Index9">
     <w:name w:val="index 9"/>
     <w:basedOn w:val="Normal"/>
     <w:next w:val="Normal"/>
@@ -5171,10 +5546,10 @@
       <w:szCs w:val="18"/>
     </w:rPr>
   </w:style>
-  <w:style w:type="paragraph" w:styleId="Ttulodendice">
+  <w:style w:type="paragraph" w:styleId="IndexHeading">
     <w:name w:val="index heading"/>
     <w:basedOn w:val="Normal"/>
-    <w:next w:val="ndice1"/>
+    <w:next w:val="Index1"/>
     <w:uiPriority w:val="99"/>
     <w:unhideWhenUsed/>
     <w:rsid w:val="008432E2"/>

</xml_diff>